<commit_message>
add: mail configure instruction to enginier thesis.doc
</commit_message>
<xml_diff>
--- a/Documents/Praca inżynierska.docx
+++ b/Documents/Praca inżynierska.docx
@@ -686,7 +686,7 @@
           <w:r>
             <w:fldChar w:fldCharType="separate"/>
           </w:r>
-          <w:hyperlink w:anchor="_Toc522180475" w:history="1">
+          <w:hyperlink w:anchor="_Toc523227230" w:history="1">
             <w:r>
               <w:rPr>
                 <w:rStyle w:val="Hipercze"/>
@@ -732,7 +732,7 @@
                 <w:noProof/>
                 <w:webHidden/>
               </w:rPr>
-              <w:instrText xml:space="preserve"> PAGEREF _Toc522180475 \h </w:instrText>
+              <w:instrText xml:space="preserve"> PAGEREF _Toc523227230 \h </w:instrText>
             </w:r>
             <w:r>
               <w:rPr>
@@ -776,7 +776,7 @@
               <w:lang w:eastAsia="pl-PL"/>
             </w:rPr>
           </w:pPr>
-          <w:hyperlink w:anchor="_Toc522180476" w:history="1">
+          <w:hyperlink w:anchor="_Toc523227231" w:history="1">
             <w:r>
               <w:rPr>
                 <w:rStyle w:val="Hipercze"/>
@@ -822,7 +822,7 @@
                 <w:noProof/>
                 <w:webHidden/>
               </w:rPr>
-              <w:instrText xml:space="preserve"> PAGEREF _Toc522180476 \h </w:instrText>
+              <w:instrText xml:space="preserve"> PAGEREF _Toc523227231 \h </w:instrText>
             </w:r>
             <w:r>
               <w:rPr>
@@ -866,7 +866,7 @@
               <w:lang w:eastAsia="pl-PL"/>
             </w:rPr>
           </w:pPr>
-          <w:hyperlink w:anchor="_Toc522180477" w:history="1">
+          <w:hyperlink w:anchor="_Toc523227232" w:history="1">
             <w:r>
               <w:rPr>
                 <w:rStyle w:val="Hipercze"/>
@@ -910,7 +910,7 @@
                 <w:noProof/>
                 <w:webHidden/>
               </w:rPr>
-              <w:instrText xml:space="preserve"> PAGEREF _Toc522180477 \h </w:instrText>
+              <w:instrText xml:space="preserve"> PAGEREF _Toc523227232 \h </w:instrText>
             </w:r>
             <w:r>
               <w:rPr>
@@ -954,7 +954,7 @@
               <w:lang w:eastAsia="pl-PL"/>
             </w:rPr>
           </w:pPr>
-          <w:hyperlink w:anchor="_Toc522180478" w:history="1">
+          <w:hyperlink w:anchor="_Toc523227233" w:history="1">
             <w:r>
               <w:rPr>
                 <w:rStyle w:val="Hipercze"/>
@@ -998,7 +998,7 @@
                 <w:noProof/>
                 <w:webHidden/>
               </w:rPr>
-              <w:instrText xml:space="preserve"> PAGEREF _Toc522180478 \h </w:instrText>
+              <w:instrText xml:space="preserve"> PAGEREF _Toc523227233 \h </w:instrText>
             </w:r>
             <w:r>
               <w:rPr>
@@ -1042,7 +1042,7 @@
               <w:lang w:eastAsia="pl-PL"/>
             </w:rPr>
           </w:pPr>
-          <w:hyperlink w:anchor="_Toc522180479" w:history="1">
+          <w:hyperlink w:anchor="_Toc523227234" w:history="1">
             <w:r>
               <w:rPr>
                 <w:rStyle w:val="Hipercze"/>
@@ -1086,7 +1086,7 @@
                 <w:noProof/>
                 <w:webHidden/>
               </w:rPr>
-              <w:instrText xml:space="preserve"> PAGEREF _Toc522180479 \h </w:instrText>
+              <w:instrText xml:space="preserve"> PAGEREF _Toc523227234 \h </w:instrText>
             </w:r>
             <w:r>
               <w:rPr>
@@ -1130,7 +1130,7 @@
               <w:lang w:eastAsia="pl-PL"/>
             </w:rPr>
           </w:pPr>
-          <w:hyperlink w:anchor="_Toc522180480" w:history="1">
+          <w:hyperlink w:anchor="_Toc523227235" w:history="1">
             <w:r>
               <w:rPr>
                 <w:rStyle w:val="Hipercze"/>
@@ -1174,7 +1174,7 @@
                 <w:noProof/>
                 <w:webHidden/>
               </w:rPr>
-              <w:instrText xml:space="preserve"> PAGEREF _Toc522180480 \h </w:instrText>
+              <w:instrText xml:space="preserve"> PAGEREF _Toc523227235 \h </w:instrText>
             </w:r>
             <w:r>
               <w:rPr>
@@ -1194,7 +1194,7 @@
                 <w:noProof/>
                 <w:webHidden/>
               </w:rPr>
-              <w:t>3</w:t>
+              <w:t>4</w:t>
             </w:r>
             <w:r>
               <w:rPr>
@@ -1218,7 +1218,7 @@
               <w:lang w:eastAsia="pl-PL"/>
             </w:rPr>
           </w:pPr>
-          <w:hyperlink w:anchor="_Toc522180481" w:history="1">
+          <w:hyperlink w:anchor="_Toc523227236" w:history="1">
             <w:r>
               <w:rPr>
                 <w:rStyle w:val="Hipercze"/>
@@ -1262,7 +1262,7 @@
                 <w:noProof/>
                 <w:webHidden/>
               </w:rPr>
-              <w:instrText xml:space="preserve"> PAGEREF _Toc522180481 \h </w:instrText>
+              <w:instrText xml:space="preserve"> PAGEREF _Toc523227236 \h </w:instrText>
             </w:r>
             <w:r>
               <w:rPr>
@@ -1306,7 +1306,7 @@
               <w:lang w:eastAsia="pl-PL"/>
             </w:rPr>
           </w:pPr>
-          <w:hyperlink w:anchor="_Toc522180482" w:history="1">
+          <w:hyperlink w:anchor="_Toc523227237" w:history="1">
             <w:r>
               <w:rPr>
                 <w:rStyle w:val="Hipercze"/>
@@ -1350,7 +1350,7 @@
                 <w:noProof/>
                 <w:webHidden/>
               </w:rPr>
-              <w:instrText xml:space="preserve"> PAGEREF _Toc522180482 \h </w:instrText>
+              <w:instrText xml:space="preserve"> PAGEREF _Toc523227237 \h </w:instrText>
             </w:r>
             <w:r>
               <w:rPr>
@@ -1394,7 +1394,7 @@
               <w:lang w:eastAsia="pl-PL"/>
             </w:rPr>
           </w:pPr>
-          <w:hyperlink w:anchor="_Toc522180483" w:history="1">
+          <w:hyperlink w:anchor="_Toc523227238" w:history="1">
             <w:r>
               <w:rPr>
                 <w:rStyle w:val="Hipercze"/>
@@ -1438,7 +1438,7 @@
                 <w:noProof/>
                 <w:webHidden/>
               </w:rPr>
-              <w:instrText xml:space="preserve"> PAGEREF _Toc522180483 \h </w:instrText>
+              <w:instrText xml:space="preserve"> PAGEREF _Toc523227238 \h </w:instrText>
             </w:r>
             <w:r>
               <w:rPr>
@@ -1482,7 +1482,7 @@
               <w:lang w:eastAsia="pl-PL"/>
             </w:rPr>
           </w:pPr>
-          <w:hyperlink w:anchor="_Toc522180484" w:history="1">
+          <w:hyperlink w:anchor="_Toc523227239" w:history="1">
             <w:r>
               <w:rPr>
                 <w:rStyle w:val="Hipercze"/>
@@ -1526,7 +1526,7 @@
                 <w:noProof/>
                 <w:webHidden/>
               </w:rPr>
-              <w:instrText xml:space="preserve"> PAGEREF _Toc522180484 \h </w:instrText>
+              <w:instrText xml:space="preserve"> PAGEREF _Toc523227239 \h </w:instrText>
             </w:r>
             <w:r>
               <w:rPr>
@@ -1570,7 +1570,7 @@
               <w:lang w:eastAsia="pl-PL"/>
             </w:rPr>
           </w:pPr>
-          <w:hyperlink w:anchor="_Toc522180485" w:history="1">
+          <w:hyperlink w:anchor="_Toc523227240" w:history="1">
             <w:r>
               <w:rPr>
                 <w:rStyle w:val="Hipercze"/>
@@ -1614,7 +1614,7 @@
                 <w:noProof/>
                 <w:webHidden/>
               </w:rPr>
-              <w:instrText xml:space="preserve"> PAGEREF _Toc522180485 \h </w:instrText>
+              <w:instrText xml:space="preserve"> PAGEREF _Toc523227240 \h </w:instrText>
             </w:r>
             <w:r>
               <w:rPr>
@@ -1658,7 +1658,7 @@
               <w:lang w:eastAsia="pl-PL"/>
             </w:rPr>
           </w:pPr>
-          <w:hyperlink w:anchor="_Toc522180486" w:history="1">
+          <w:hyperlink w:anchor="_Toc523227241" w:history="1">
             <w:r>
               <w:rPr>
                 <w:rStyle w:val="Hipercze"/>
@@ -1702,7 +1702,7 @@
                 <w:noProof/>
                 <w:webHidden/>
               </w:rPr>
-              <w:instrText xml:space="preserve"> PAGEREF _Toc522180486 \h </w:instrText>
+              <w:instrText xml:space="preserve"> PAGEREF _Toc523227241 \h </w:instrText>
             </w:r>
             <w:r>
               <w:rPr>
@@ -1746,7 +1746,7 @@
               <w:lang w:eastAsia="pl-PL"/>
             </w:rPr>
           </w:pPr>
-          <w:hyperlink w:anchor="_Toc522180487" w:history="1">
+          <w:hyperlink w:anchor="_Toc523227242" w:history="1">
             <w:r>
               <w:rPr>
                 <w:rStyle w:val="Hipercze"/>
@@ -1790,7 +1790,7 @@
                 <w:noProof/>
                 <w:webHidden/>
               </w:rPr>
-              <w:instrText xml:space="preserve"> PAGEREF _Toc522180487 \h </w:instrText>
+              <w:instrText xml:space="preserve"> PAGEREF _Toc523227242 \h </w:instrText>
             </w:r>
             <w:r>
               <w:rPr>
@@ -1834,7 +1834,7 @@
               <w:lang w:eastAsia="pl-PL"/>
             </w:rPr>
           </w:pPr>
-          <w:hyperlink w:anchor="_Toc522180488" w:history="1">
+          <w:hyperlink w:anchor="_Toc523227243" w:history="1">
             <w:r>
               <w:rPr>
                 <w:rStyle w:val="Hipercze"/>
@@ -1878,7 +1878,7 @@
                 <w:noProof/>
                 <w:webHidden/>
               </w:rPr>
-              <w:instrText xml:space="preserve"> PAGEREF _Toc522180488 \h </w:instrText>
+              <w:instrText xml:space="preserve"> PAGEREF _Toc523227243 \h </w:instrText>
             </w:r>
             <w:r>
               <w:rPr>
@@ -1922,7 +1922,7 @@
               <w:lang w:eastAsia="pl-PL"/>
             </w:rPr>
           </w:pPr>
-          <w:hyperlink w:anchor="_Toc522180489" w:history="1">
+          <w:hyperlink w:anchor="_Toc523227244" w:history="1">
             <w:r>
               <w:rPr>
                 <w:rStyle w:val="Hipercze"/>
@@ -1966,7 +1966,7 @@
                 <w:noProof/>
                 <w:webHidden/>
               </w:rPr>
-              <w:instrText xml:space="preserve"> PAGEREF _Toc522180489 \h </w:instrText>
+              <w:instrText xml:space="preserve"> PAGEREF _Toc523227244 \h </w:instrText>
             </w:r>
             <w:r>
               <w:rPr>
@@ -2053,7 +2053,7 @@
           <w:lang w:eastAsia="pl-PL"/>
         </w:rPr>
       </w:pPr>
-      <w:bookmarkStart w:id="0" w:name="_Toc522180475"/>
+      <w:bookmarkStart w:id="0" w:name="_Toc523227230"/>
       <w:r>
         <w:rPr>
           <w:rFonts w:eastAsia="Times New Roman"/>
@@ -2088,7 +2088,7 @@
           <w:lang w:eastAsia="pl-PL"/>
         </w:rPr>
       </w:pPr>
-      <w:bookmarkStart w:id="1" w:name="_Toc522180476"/>
+      <w:bookmarkStart w:id="1" w:name="_Toc523227231"/>
       <w:r>
         <w:rPr>
           <w:rFonts w:eastAsia="Times New Roman"/>
@@ -2170,7 +2170,7 @@
           <w:lang w:eastAsia="pl-PL"/>
         </w:rPr>
       </w:pPr>
-      <w:bookmarkStart w:id="2" w:name="_Toc522180477"/>
+      <w:bookmarkStart w:id="2" w:name="_Toc523227232"/>
       <w:r>
         <w:rPr>
           <w:lang w:eastAsia="pl-PL"/>
@@ -2178,6 +2178,84 @@
         <w:t>Zakres pracy</w:t>
       </w:r>
       <w:bookmarkEnd w:id="2"/>
+    </w:p>
+    <w:p>
+      <w:pPr>
+        <w:ind w:firstLine="426"/>
+        <w:jc w:val="both"/>
+        <w:rPr>
+          <w:lang w:eastAsia="pl-PL"/>
+        </w:rPr>
+      </w:pPr>
+      <w:r>
+        <w:rPr>
+          <w:lang w:eastAsia="pl-PL"/>
+        </w:rPr>
+        <w:t>Niniejsza praca inżynierska obejmuje stworzenie aplikacji webowej, której celem będzie zarządzanie pracą skarbnika klasowego. W tym celu stworzona została baza danych zawierająca wszystkie potrzebne do zamodelowania rzeczywistości encje oraz skrypty php, javascript i arkusze stylów CSS odpowiedzialne za wygląd strony.</w:t>
+      </w:r>
+    </w:p>
+    <w:p>
+      <w:pPr>
+        <w:ind w:firstLine="426"/>
+        <w:jc w:val="both"/>
+        <w:rPr>
+          <w:lang w:eastAsia="pl-PL"/>
+        </w:rPr>
+      </w:pPr>
+      <w:r>
+        <w:rPr>
+          <w:lang w:eastAsia="pl-PL"/>
+        </w:rPr>
+        <w:t xml:space="preserve">Po stworzeniu aplikacji </w:t>
+      </w:r>
+      <w:r>
+        <w:rPr>
+          <w:lang w:eastAsia="pl-PL"/>
+        </w:rPr>
+        <w:t>musiała ona zostać przetestowana pod kątem działania ze strony administratora, skarbnika i rodzica – który jest głównym użytkownikiem systemu.</w:t>
+      </w:r>
+    </w:p>
+    <w:p>
+      <w:pPr>
+        <w:ind w:firstLine="426"/>
+        <w:jc w:val="both"/>
+        <w:rPr>
+          <w:lang w:eastAsia="pl-PL"/>
+        </w:rPr>
+      </w:pPr>
+      <w:r>
+        <w:rPr>
+          <w:lang w:eastAsia="pl-PL"/>
+        </w:rPr>
+        <w:t>Oprócz aplikacji musiał zostać skonfigurowany serwer, na którym działała strona pod kątem między innymi tego, żeby z poziomu aplikacji mogły zostać wysyłane maile np. z hasłem pierwszego logowania.</w:t>
+      </w:r>
+    </w:p>
+    <w:p>
+      <w:pPr>
+        <w:ind w:firstLine="426"/>
+        <w:jc w:val="both"/>
+        <w:rPr>
+          <w:lang w:eastAsia="pl-PL"/>
+        </w:rPr>
+      </w:pPr>
+      <w:r>
+        <w:rPr>
+          <w:lang w:eastAsia="pl-PL"/>
+        </w:rPr>
+        <w:t>Ponadto przedmiotem pisania pracy inżynierskiej było także stworzenie instrukcji obsługi</w:t>
+      </w:r>
+      <w:r>
+        <w:rPr>
+          <w:lang w:eastAsia="pl-PL"/>
+        </w:rPr>
+        <w:t xml:space="preserve"> zarówno dla administratora systemu, skarbnika oraz rodzica po to, by system można było w łatwy </w:t>
+      </w:r>
+      <w:r>
+        <w:rPr>
+          <w:lang w:eastAsia="pl-PL"/>
+        </w:rPr>
+        <w:t>sposób wdrożyć go do szkół.</w:t>
+      </w:r>
     </w:p>
     <w:p>
       <w:pPr>
@@ -2191,7 +2269,7 @@
           <w:lang w:eastAsia="pl-PL"/>
         </w:rPr>
       </w:pPr>
-      <w:bookmarkStart w:id="3" w:name="_Toc522180478"/>
+      <w:bookmarkStart w:id="3" w:name="_Toc523227233"/>
       <w:r>
         <w:rPr>
           <w:lang w:eastAsia="pl-PL"/>
@@ -2212,7 +2290,7 @@
           <w:lang w:eastAsia="pl-PL"/>
         </w:rPr>
       </w:pPr>
-      <w:bookmarkStart w:id="4" w:name="_Toc522180479"/>
+      <w:bookmarkStart w:id="4" w:name="_Toc523227234"/>
       <w:r>
         <w:rPr>
           <w:lang w:eastAsia="pl-PL"/>
@@ -2223,101 +2301,29 @@
     </w:p>
     <w:p>
       <w:pPr>
-        <w:numPr>
-          <w:ilvl w:val="0"/>
-          <w:numId w:val="4"/>
-        </w:numPr>
-        <w:spacing w:after="0" w:line="240" w:lineRule="auto"/>
-        <w:jc w:val="both"/>
-        <w:textAlignment w:val="baseline"/>
-        <w:rPr>
-          <w:rFonts w:ascii="Arial" w:eastAsia="Times New Roman" w:hAnsi="Arial" w:cs="Arial"/>
-          <w:color w:val="FF0000"/>
-          <w:lang w:eastAsia="pl-PL"/>
-        </w:rPr>
-      </w:pPr>
-      <w:r>
-        <w:rPr>
-          <w:color w:val="FF0000"/>
-          <w:lang w:eastAsia="pl-PL"/>
-        </w:rPr>
-        <w:t>/*</w:t>
-      </w:r>
-      <w:r>
-        <w:rPr>
-          <w:color w:val="FF0000"/>
-          <w:lang w:eastAsia="pl-PL"/>
-        </w:rPr>
-        <w:br/>
-      </w:r>
-      <w:r>
-        <w:rPr>
-          <w:rFonts w:ascii="Arial" w:eastAsia="Times New Roman" w:hAnsi="Arial" w:cs="Arial"/>
-          <w:color w:val="FF0000"/>
-          <w:lang w:eastAsia="pl-PL"/>
-        </w:rPr>
-        <w:t>System ma być webowy</w:t>
-      </w:r>
-    </w:p>
-    <w:p>
-      <w:pPr>
-        <w:numPr>
-          <w:ilvl w:val="0"/>
-          <w:numId w:val="4"/>
-        </w:numPr>
-        <w:spacing w:after="0" w:line="240" w:lineRule="auto"/>
-        <w:jc w:val="both"/>
-        <w:textAlignment w:val="baseline"/>
-        <w:rPr>
-          <w:rFonts w:ascii="Arial" w:eastAsia="Times New Roman" w:hAnsi="Arial" w:cs="Arial"/>
-          <w:color w:val="FF0000"/>
-          <w:lang w:eastAsia="pl-PL"/>
-        </w:rPr>
-      </w:pPr>
-      <w:r>
-        <w:rPr>
-          <w:rFonts w:ascii="Arial" w:eastAsia="Times New Roman" w:hAnsi="Arial" w:cs="Arial"/>
-          <w:color w:val="FF0000"/>
-          <w:lang w:eastAsia="pl-PL"/>
-        </w:rPr>
-        <w:t>Wymagania zeby rodzice mieli dostęp przez przeglądarki + wersja mobilna</w:t>
-      </w:r>
-    </w:p>
-    <w:p>
-      <w:pPr>
-        <w:spacing w:after="0" w:line="240" w:lineRule="auto"/>
-        <w:ind w:left="720"/>
-        <w:jc w:val="both"/>
-        <w:rPr>
-          <w:rFonts w:ascii="Times New Roman" w:eastAsia="Times New Roman" w:hAnsi="Times New Roman" w:cs="Times New Roman"/>
-          <w:sz w:val="24"/>
-          <w:szCs w:val="24"/>
-          <w:lang w:eastAsia="pl-PL"/>
-        </w:rPr>
-      </w:pPr>
-      <w:r>
-        <w:rPr>
-          <w:rFonts w:ascii="Arial" w:eastAsia="Times New Roman" w:hAnsi="Arial" w:cs="Arial"/>
-          <w:color w:val="FF0000"/>
-          <w:lang w:eastAsia="pl-PL"/>
-        </w:rPr>
-        <w:t>W związku z tym przeglądając wszystkie możliwe technologie do tworzenia aplikacji my wybraliśmy taką...</w:t>
-      </w:r>
-    </w:p>
-    <w:p>
-      <w:pPr>
-        <w:jc w:val="both"/>
-        <w:rPr>
-          <w:color w:val="FF0000"/>
-          <w:lang w:eastAsia="pl-PL"/>
-        </w:rPr>
-      </w:pPr>
-      <w:r>
-        <w:rPr>
-          <w:color w:val="FF0000"/>
-          <w:lang w:eastAsia="pl-PL"/>
-        </w:rPr>
-        <w:t>*/</w:t>
+        <w:ind w:left="360" w:firstLine="348"/>
+        <w:jc w:val="both"/>
+        <w:rPr>
+          <w:lang w:eastAsia="pl-PL"/>
+        </w:rPr>
+      </w:pPr>
+      <w:r>
+        <w:rPr>
+          <w:lang w:eastAsia="pl-PL"/>
+        </w:rPr>
+        <w:t xml:space="preserve">Głównym celem stworzenia systemu będącego przedmiotem niniejszej pracy inżynierskiej było aby stworzona aplikacja była webowa. Jego główny użytkownicy – rodzice – powinni mieć dostęp do niego zarówno z przeglądarki internetowej jak i z telefonu komórkowego po zalogowaniu się na swoje konto. Aby spełnić powyższe wymagania, przeglądając wcześniej wszystkie możliwe technologie webowe do tworzenia aplikacji, zdecydowaliśmy się na zastosowanie </w:t>
+      </w:r>
+      <w:r>
+        <w:rPr>
+          <w:lang w:eastAsia="pl-PL"/>
+        </w:rPr>
+        <w:t>języka PHP, Javascript i HTML a także arkuszy stylów CSS. Do postawienie serwera i bazy danych MySQL użyliśmy pakietu XAMPP.</w:t>
+      </w:r>
+      <w:r>
+        <w:rPr>
+          <w:lang w:eastAsia="pl-PL"/>
+        </w:rPr>
+        <w:t xml:space="preserve">  </w:t>
       </w:r>
     </w:p>
     <w:p>
@@ -2332,36 +2338,98 @@
           <w:lang w:eastAsia="pl-PL"/>
         </w:rPr>
       </w:pPr>
-      <w:bookmarkStart w:id="5" w:name="_Toc522180480"/>
-      <w:r>
-        <w:rPr>
-          <w:lang w:eastAsia="pl-PL"/>
-        </w:rPr>
+      <w:bookmarkStart w:id="5" w:name="_Toc523227235"/>
+      <w:r>
+        <w:rPr>
+          <w:lang w:eastAsia="pl-PL"/>
+        </w:rPr>
+        <w:lastRenderedPageBreak/>
         <w:t>Opis wykorzystanych technologii</w:t>
       </w:r>
       <w:bookmarkEnd w:id="5"/>
     </w:p>
     <w:p>
       <w:pPr>
-        <w:jc w:val="both"/>
-        <w:rPr>
-          <w:color w:val="FF0000"/>
-          <w:lang w:eastAsia="pl-PL"/>
-        </w:rPr>
-      </w:pPr>
-      <w:r>
-        <w:rPr>
-          <w:color w:val="FF0000"/>
-          <w:lang w:eastAsia="pl-PL"/>
-        </w:rPr>
-        <w:t>//</w:t>
-      </w:r>
-      <w:r>
-        <w:rPr>
-          <w:color w:val="FF0000"/>
-          <w:lang w:eastAsia="pl-PL"/>
-        </w:rPr>
-        <w:t>PHP, Git itd.</w:t>
+        <w:ind w:firstLine="426"/>
+        <w:rPr>
+          <w:lang w:eastAsia="pl-PL"/>
+        </w:rPr>
+      </w:pPr>
+      <w:r>
+        <w:rPr>
+          <w:lang w:eastAsia="pl-PL"/>
+        </w:rPr>
+        <w:t>Główną technologią, którą wykorzystujemy jest język PHP w wersji 7</w:t>
+      </w:r>
+      <w:r>
+        <w:rPr>
+          <w:highlight w:val="yellow"/>
+          <w:lang w:eastAsia="pl-PL"/>
+        </w:rPr>
+        <w:t>. //tu opis PHP</w:t>
+      </w:r>
+    </w:p>
+    <w:p>
+      <w:pPr>
+        <w:ind w:firstLine="426"/>
+        <w:rPr>
+          <w:lang w:eastAsia="pl-PL"/>
+        </w:rPr>
+      </w:pPr>
+      <w:r>
+        <w:rPr>
+          <w:lang w:eastAsia="pl-PL"/>
+        </w:rPr>
+        <w:t xml:space="preserve">Kolejną technologią był Javascript </w:t>
+      </w:r>
+      <w:r>
+        <w:rPr>
+          <w:highlight w:val="yellow"/>
+          <w:lang w:eastAsia="pl-PL"/>
+        </w:rPr>
+        <w:t>//tu opis Javascript</w:t>
+      </w:r>
+    </w:p>
+    <w:p>
+      <w:pPr>
+        <w:ind w:firstLine="426"/>
+        <w:rPr>
+          <w:lang w:eastAsia="pl-PL"/>
+        </w:rPr>
+      </w:pPr>
+      <w:r>
+        <w:rPr>
+          <w:lang w:eastAsia="pl-PL"/>
+        </w:rPr>
+        <w:t xml:space="preserve">Oprócz tego wykorzystaliśmy także </w:t>
+      </w:r>
+      <w:r>
+        <w:rPr>
+          <w:highlight w:val="yellow"/>
+          <w:lang w:eastAsia="pl-PL"/>
+        </w:rPr>
+        <w:t>……..</w:t>
+      </w:r>
+    </w:p>
+    <w:p>
+      <w:pPr>
+        <w:ind w:firstLine="426"/>
+        <w:rPr>
+          <w:lang w:eastAsia="pl-PL"/>
+        </w:rPr>
+      </w:pPr>
+      <w:r>
+        <w:rPr>
+          <w:lang w:eastAsia="pl-PL"/>
+        </w:rPr>
+        <w:t xml:space="preserve">Ponadto, dla ułatwienia sobie pracy zespołowej i do zarządzania wersjami użyliśmy serwisu GitHub. </w:t>
+      </w:r>
+      <w:r>
+        <w:rPr>
+          <w:highlight w:val="yellow"/>
+          <w:lang w:eastAsia="pl-PL"/>
+        </w:rPr>
+        <w:t>//tu opis githuba</w:t>
       </w:r>
     </w:p>
     <w:p>
@@ -2376,12 +2444,11 @@
           <w:lang w:eastAsia="pl-PL"/>
         </w:rPr>
       </w:pPr>
-      <w:bookmarkStart w:id="6" w:name="_Toc522180481"/>
-      <w:r>
-        <w:rPr>
-          <w:lang w:eastAsia="pl-PL"/>
-        </w:rPr>
-        <w:lastRenderedPageBreak/>
+      <w:bookmarkStart w:id="6" w:name="_Toc523227236"/>
+      <w:r>
+        <w:rPr>
+          <w:lang w:eastAsia="pl-PL"/>
+        </w:rPr>
         <w:t>Projekt aplikacji</w:t>
       </w:r>
       <w:bookmarkEnd w:id="6"/>
@@ -2398,7 +2465,7 @@
           <w:lang w:eastAsia="pl-PL"/>
         </w:rPr>
       </w:pPr>
-      <w:bookmarkStart w:id="7" w:name="_Toc522180482"/>
+      <w:bookmarkStart w:id="7" w:name="_Toc523227237"/>
       <w:r>
         <w:rPr>
           <w:lang w:eastAsia="pl-PL"/>
@@ -2419,7 +2486,7 @@
           <w:lang w:eastAsia="pl-PL"/>
         </w:rPr>
       </w:pPr>
-      <w:bookmarkStart w:id="8" w:name="_Toc522180483"/>
+      <w:bookmarkStart w:id="8" w:name="_Toc523227238"/>
       <w:r>
         <w:rPr>
           <w:lang w:eastAsia="pl-PL"/>
@@ -2440,7 +2507,7 @@
           <w:lang w:eastAsia="pl-PL"/>
         </w:rPr>
       </w:pPr>
-      <w:bookmarkStart w:id="9" w:name="_Toc522180484"/>
+      <w:bookmarkStart w:id="9" w:name="_Toc523227239"/>
       <w:r>
         <w:rPr>
           <w:lang w:eastAsia="pl-PL"/>
@@ -2467,7 +2534,7 @@
           <w:lang w:eastAsia="pl-PL"/>
         </w:rPr>
       </w:pPr>
-      <w:bookmarkStart w:id="10" w:name="_Toc522180485"/>
+      <w:bookmarkStart w:id="10" w:name="_Toc523227240"/>
       <w:r>
         <w:rPr>
           <w:lang w:eastAsia="pl-PL"/>
@@ -2513,7 +2580,7 @@
           <w:lang w:eastAsia="pl-PL"/>
         </w:rPr>
       </w:pPr>
-      <w:bookmarkStart w:id="11" w:name="_Toc522180486"/>
+      <w:bookmarkStart w:id="11" w:name="_Toc523227241"/>
       <w:r>
         <w:rPr>
           <w:lang w:eastAsia="pl-PL"/>
@@ -2668,6 +2735,12 @@
         </w:rPr>
         <w:t>niektórymi funkcjami XAMPP. W takim przypadku najlepiej wyłączyć tą usługę lub zainstalować serwer pod inną ścieżką niż domyślna C:\ProgramFiles(x86)\</w:t>
       </w:r>
+      <w:r>
+        <w:rPr>
+          <w:lang w:eastAsia="pl-PL"/>
+        </w:rPr>
+        <w:t>. Najlepiej jeśli XAMPP zostanie zainstalowany pod ścieżką C:\xampp.</w:t>
+      </w:r>
     </w:p>
     <w:p>
       <w:pPr>
@@ -2689,7 +2762,14 @@
           <w:lang w:eastAsia="pl-PL"/>
         </w:rPr>
         <w:tab/>
-        <w:t>Następnie należy go zainstalować postępując zgodnie z instrukcjami na ekranie. Nie musimy instalować wszystkich komponentów. Do prawidłowego funkcjonowania programu zarządzanego pracą skarbnika wymagana jest jedynie instalacja Apache, PHP, MySQL oraz phpMyAdmin.</w:t>
+        <w:t xml:space="preserve">Następnie należy go zainstalować postępując zgodnie z instrukcjami na ekranie. Nie musimy instalować wszystkich komponentów. Do prawidłowego </w:t>
+      </w:r>
+      <w:r>
+        <w:rPr>
+          <w:lang w:eastAsia="pl-PL"/>
+        </w:rPr>
+        <w:lastRenderedPageBreak/>
+        <w:t>funkcjonowania programu zarządzanego pracą skarbnika wymagana jest jedynie instalacja Apache, PHP, MySQL oraz phpMyAdmin.</w:t>
       </w:r>
     </w:p>
     <w:p>
@@ -2963,7 +3043,14 @@
             <w:rFonts w:ascii="Cambria Math" w:hAnsi="Cambria Math"/>
             <w:lang w:eastAsia="pl-PL"/>
           </w:rPr>
-          <m:t xml:space="preserve">  school_schema</m:t>
+          <m:t xml:space="preserve">  s</m:t>
+        </m:r>
+        <m:r>
+          <w:rPr>
+            <w:rFonts w:ascii="Cambria Math" w:hAnsi="Cambria Math"/>
+            <w:lang w:eastAsia="pl-PL"/>
+          </w:rPr>
+          <m:t>chool_schema</m:t>
         </m:r>
       </m:oMath>
       <w:r>
@@ -2979,14 +3066,7 @@
             <w:rFonts w:ascii="Cambria Math" w:eastAsiaTheme="minorEastAsia" w:hAnsi="Cambria Math"/>
             <w:lang w:eastAsia="pl-PL"/>
           </w:rPr>
-          <m:t>utf8_pol</m:t>
-        </m:r>
-        <m:r>
-          <w:rPr>
-            <w:rFonts w:ascii="Cambria Math" w:eastAsiaTheme="minorEastAsia" w:hAnsi="Cambria Math"/>
-            <w:lang w:eastAsia="pl-PL"/>
-          </w:rPr>
-          <m:t>ish_ci</m:t>
+          <m:t>utf8_polish_ci</m:t>
         </m:r>
       </m:oMath>
       <w:r>
@@ -3011,6 +3091,7 @@
           <w:noProof/>
           <w:lang w:eastAsia="pl-PL"/>
         </w:rPr>
+        <w:lastRenderedPageBreak/>
         <w:drawing>
           <wp:inline distT="0" distB="0" distL="0" distR="0">
             <wp:extent cx="4255135" cy="2662981"/>
@@ -3135,7 +3216,6 @@
           <w:noProof/>
           <w:lang w:eastAsia="pl-PL"/>
         </w:rPr>
-        <w:lastRenderedPageBreak/>
         <w:drawing>
           <wp:inline distT="0" distB="0" distL="0" distR="0">
             <wp:extent cx="4133850" cy="2593922"/>
@@ -3269,6 +3349,1195 @@
         </w:numPr>
         <w:jc w:val="both"/>
         <w:rPr>
+          <w:lang w:eastAsia="pl-PL"/>
+        </w:rPr>
+      </w:pPr>
+      <w:r>
+        <w:rPr>
+          <w:lang w:eastAsia="pl-PL"/>
+        </w:rPr>
+        <w:t>Konfiguracja serwera do wysyłania maili</w:t>
+      </w:r>
+    </w:p>
+    <w:p>
+      <w:pPr>
+        <w:pStyle w:val="Akapitzlist"/>
+        <w:ind w:left="1560" w:firstLine="706"/>
+        <w:jc w:val="both"/>
+        <w:rPr>
+          <w:lang w:eastAsia="pl-PL"/>
+        </w:rPr>
+      </w:pPr>
+      <w:r>
+        <w:rPr>
+          <w:lang w:eastAsia="pl-PL"/>
+        </w:rPr>
+        <w:t xml:space="preserve">Aby aplikacja mogła wysyłać maile z hasłem pierwszego logowania dla skarbników i rodziców a także maili z informacjami o dodaniu nowego wydarzenia </w:t>
+      </w:r>
+      <w:r>
+        <w:rPr>
+          <w:lang w:eastAsia="pl-PL"/>
+        </w:rPr>
+        <w:lastRenderedPageBreak/>
+        <w:t>do wszystkich rodziców, których dzieci dotyczy to wydarzenie, konieczna jest dodatkowa konfiguracja serwera.</w:t>
+      </w:r>
+    </w:p>
+    <w:p>
+      <w:pPr>
+        <w:pStyle w:val="Akapitzlist"/>
+        <w:ind w:left="1560" w:firstLine="706"/>
+        <w:jc w:val="both"/>
+        <w:rPr>
+          <w:rStyle w:val="HTML-kod"/>
+          <w:rFonts w:asciiTheme="minorHAnsi" w:eastAsiaTheme="minorHAnsi" w:hAnsiTheme="minorHAnsi" w:cstheme="minorHAnsi"/>
+        </w:rPr>
+      </w:pPr>
+      <w:r>
+        <w:rPr>
+          <w:lang w:eastAsia="pl-PL"/>
+        </w:rPr>
+        <w:t xml:space="preserve">Pierwszą rzeczą jest </w:t>
+      </w:r>
+      <w:r>
+        <w:rPr>
+          <w:lang w:eastAsia="pl-PL"/>
+        </w:rPr>
+        <w:t xml:space="preserve">znalezienie w folderze xampp (powinien być zapisany w c:\xampp) pliku: xampp\php\php.ini, a w nim linijki </w:t>
+      </w:r>
+      <m:oMath>
+        <m:r>
+          <w:rPr>
+            <w:rStyle w:val="HTML-kod"/>
+            <w:rFonts w:ascii="Cambria Math" w:eastAsiaTheme="minorHAnsi" w:hAnsi="Cambria Math" w:cstheme="minorHAnsi"/>
+          </w:rPr>
+          <m:t>extension=php_openssl.dll</m:t>
+        </m:r>
+      </m:oMath>
+      <w:r>
+        <w:rPr>
+          <w:rStyle w:val="HTML-kod"/>
+          <w:rFonts w:asciiTheme="minorHAnsi" w:eastAsiaTheme="minorHAnsi" w:hAnsiTheme="minorHAnsi" w:cstheme="minorHAnsi"/>
+        </w:rPr>
+        <w:t>. Jeżeli przed nią znajduje się średnik „;” – czyli komentarz – należy go usunąć</w:t>
+      </w:r>
+      <w:r>
+        <w:rPr>
+          <w:rStyle w:val="HTML-kod"/>
+          <w:rFonts w:asciiTheme="minorHAnsi" w:eastAsiaTheme="minorHAnsi" w:hAnsiTheme="minorHAnsi" w:cstheme="minorHAnsi"/>
+        </w:rPr>
+        <w:t xml:space="preserve"> po to, by umożliwić działanie SSL</w:t>
+      </w:r>
+      <w:r>
+        <w:rPr>
+          <w:rStyle w:val="HTML-kod"/>
+          <w:rFonts w:asciiTheme="minorHAnsi" w:eastAsiaTheme="minorHAnsi" w:hAnsiTheme="minorHAnsi" w:cstheme="minorHAnsi"/>
+        </w:rPr>
+        <w:t>. Może okazać się, że ta linia kodu już będzie odkom</w:t>
+      </w:r>
+      <w:r>
+        <w:rPr>
+          <w:rStyle w:val="HTML-kod"/>
+          <w:rFonts w:asciiTheme="minorHAnsi" w:eastAsiaTheme="minorHAnsi" w:hAnsiTheme="minorHAnsi" w:cstheme="minorHAnsi"/>
+        </w:rPr>
+        <w:t>en</w:t>
+      </w:r>
+      <w:r>
+        <w:rPr>
+          <w:rStyle w:val="HTML-kod"/>
+          <w:rFonts w:asciiTheme="minorHAnsi" w:eastAsiaTheme="minorHAnsi" w:hAnsiTheme="minorHAnsi" w:cstheme="minorHAnsi"/>
+        </w:rPr>
+        <w:t>towana</w:t>
+      </w:r>
+      <w:r>
+        <w:rPr>
+          <w:rStyle w:val="HTML-kod"/>
+          <w:rFonts w:asciiTheme="minorHAnsi" w:eastAsiaTheme="minorHAnsi" w:hAnsiTheme="minorHAnsi" w:cstheme="minorHAnsi"/>
+        </w:rPr>
+        <w:t>.</w:t>
+      </w:r>
+    </w:p>
+    <w:p>
+      <w:pPr>
+        <w:pStyle w:val="Akapitzlist"/>
+        <w:ind w:left="1560" w:firstLine="706"/>
+        <w:jc w:val="both"/>
+        <w:rPr>
+          <w:rStyle w:val="HTML-kod"/>
+          <w:rFonts w:asciiTheme="minorHAnsi" w:eastAsiaTheme="minorEastAsia" w:hAnsiTheme="minorHAnsi" w:cstheme="minorHAnsi"/>
+        </w:rPr>
+      </w:pPr>
+      <w:r>
+        <w:rPr>
+          <w:rStyle w:val="HTML-kod"/>
+          <w:rFonts w:asciiTheme="minorHAnsi" w:eastAsiaTheme="minorHAnsi" w:hAnsiTheme="minorHAnsi" w:cstheme="minorHAnsi"/>
+        </w:rPr>
+        <w:t xml:space="preserve">Następnym krokiem jest w tym samym pliku znalezienie znacznik </w:t>
+      </w:r>
+      <m:oMath>
+        <m:r>
+          <w:rPr>
+            <w:rStyle w:val="HTML-kod"/>
+            <w:rFonts w:ascii="Cambria Math" w:eastAsiaTheme="minorHAnsi" w:hAnsi="Cambria Math" w:cstheme="minorHAnsi"/>
+          </w:rPr>
+          <m:t>[mail function]</m:t>
+        </m:r>
+      </m:oMath>
+      <w:r>
+        <w:rPr>
+          <w:rStyle w:val="HTML-kod"/>
+          <w:rFonts w:asciiTheme="minorHAnsi" w:eastAsiaTheme="minorEastAsia" w:hAnsiTheme="minorHAnsi" w:cstheme="minorHAnsi"/>
+        </w:rPr>
+        <w:t xml:space="preserve"> i jego zawartość zamienić na: </w:t>
+      </w:r>
+    </w:p>
+    <w:p>
+      <w:pPr>
+        <w:tabs>
+          <w:tab w:val="left" w:pos="916"/>
+          <w:tab w:val="left" w:pos="1832"/>
+          <w:tab w:val="left" w:pos="2748"/>
+          <w:tab w:val="left" w:pos="3664"/>
+          <w:tab w:val="left" w:pos="4580"/>
+          <w:tab w:val="left" w:pos="5496"/>
+          <w:tab w:val="left" w:pos="6412"/>
+          <w:tab w:val="left" w:pos="7328"/>
+          <w:tab w:val="left" w:pos="8244"/>
+          <w:tab w:val="left" w:pos="9160"/>
+          <w:tab w:val="left" w:pos="10076"/>
+          <w:tab w:val="left" w:pos="10992"/>
+          <w:tab w:val="left" w:pos="11908"/>
+          <w:tab w:val="left" w:pos="12824"/>
+          <w:tab w:val="left" w:pos="13740"/>
+          <w:tab w:val="left" w:pos="14656"/>
+        </w:tabs>
+        <w:spacing w:after="0" w:line="240" w:lineRule="auto"/>
+        <w:ind w:left="1560" w:hanging="142"/>
+        <w:rPr>
+          <w:oMath/>
+          <w:rFonts w:ascii="Cambria Math" w:eastAsia="Times New Roman" w:hAnsi="Cambria Math" w:cstheme="minorHAnsi"/>
+          <w:sz w:val="20"/>
+          <w:szCs w:val="20"/>
+          <w:lang w:eastAsia="pl-PL"/>
+        </w:rPr>
+      </w:pPr>
+      <m:oMathPara>
+        <m:oMathParaPr>
+          <m:jc m:val="left"/>
+        </m:oMathParaPr>
+        <m:oMath>
+          <m:r>
+            <w:rPr>
+              <w:rFonts w:ascii="Cambria Math" w:eastAsia="Times New Roman" w:hAnsi="Cambria Math" w:cstheme="minorHAnsi"/>
+              <w:sz w:val="20"/>
+              <w:szCs w:val="20"/>
+              <w:lang w:eastAsia="pl-PL"/>
+            </w:rPr>
+            <m:t>SMTP=smtp.gmail.com</m:t>
+          </m:r>
+        </m:oMath>
+      </m:oMathPara>
+    </w:p>
+    <w:p>
+      <w:pPr>
+        <w:tabs>
+          <w:tab w:val="left" w:pos="916"/>
+          <w:tab w:val="left" w:pos="1832"/>
+          <w:tab w:val="left" w:pos="2748"/>
+          <w:tab w:val="left" w:pos="3664"/>
+          <w:tab w:val="left" w:pos="4580"/>
+          <w:tab w:val="left" w:pos="5496"/>
+          <w:tab w:val="left" w:pos="6412"/>
+          <w:tab w:val="left" w:pos="7328"/>
+          <w:tab w:val="left" w:pos="8244"/>
+          <w:tab w:val="left" w:pos="9160"/>
+          <w:tab w:val="left" w:pos="10076"/>
+          <w:tab w:val="left" w:pos="10992"/>
+          <w:tab w:val="left" w:pos="11908"/>
+          <w:tab w:val="left" w:pos="12824"/>
+          <w:tab w:val="left" w:pos="13740"/>
+          <w:tab w:val="left" w:pos="14656"/>
+        </w:tabs>
+        <w:spacing w:after="0" w:line="240" w:lineRule="auto"/>
+        <w:ind w:left="1560" w:hanging="142"/>
+        <w:rPr>
+          <w:oMath/>
+          <w:rFonts w:ascii="Cambria Math" w:eastAsia="Times New Roman" w:hAnsi="Cambria Math" w:cstheme="minorHAnsi"/>
+          <w:sz w:val="20"/>
+          <w:szCs w:val="20"/>
+          <w:lang w:eastAsia="pl-PL"/>
+        </w:rPr>
+      </w:pPr>
+      <m:oMathPara>
+        <m:oMathParaPr>
+          <m:jc m:val="left"/>
+        </m:oMathParaPr>
+        <m:oMath>
+          <m:r>
+            <w:rPr>
+              <w:rFonts w:ascii="Cambria Math" w:eastAsia="Times New Roman" w:hAnsi="Cambria Math" w:cstheme="minorHAnsi"/>
+              <w:sz w:val="20"/>
+              <w:szCs w:val="20"/>
+              <w:lang w:eastAsia="pl-PL"/>
+            </w:rPr>
+            <w:tab/>
+          </m:r>
+          <m:r>
+            <w:rPr>
+              <w:rFonts w:ascii="Cambria Math" w:eastAsia="Times New Roman" w:hAnsi="Cambria Math" w:cstheme="minorHAnsi"/>
+              <w:sz w:val="20"/>
+              <w:szCs w:val="20"/>
+              <w:lang w:eastAsia="pl-PL"/>
+            </w:rPr>
+            <m:t>smtp_port=587</m:t>
+          </m:r>
+        </m:oMath>
+      </m:oMathPara>
+    </w:p>
+    <w:p>
+      <w:pPr>
+        <w:tabs>
+          <w:tab w:val="left" w:pos="916"/>
+          <w:tab w:val="left" w:pos="1832"/>
+          <w:tab w:val="left" w:pos="2748"/>
+          <w:tab w:val="left" w:pos="3664"/>
+          <w:tab w:val="left" w:pos="4580"/>
+          <w:tab w:val="left" w:pos="5496"/>
+          <w:tab w:val="left" w:pos="6412"/>
+          <w:tab w:val="left" w:pos="7328"/>
+          <w:tab w:val="left" w:pos="8244"/>
+          <w:tab w:val="left" w:pos="9160"/>
+          <w:tab w:val="left" w:pos="10076"/>
+          <w:tab w:val="left" w:pos="10992"/>
+          <w:tab w:val="left" w:pos="11908"/>
+          <w:tab w:val="left" w:pos="12824"/>
+          <w:tab w:val="left" w:pos="13740"/>
+          <w:tab w:val="left" w:pos="14656"/>
+        </w:tabs>
+        <w:spacing w:after="0" w:line="240" w:lineRule="auto"/>
+        <w:ind w:left="1560" w:hanging="142"/>
+        <w:rPr>
+          <w:oMath/>
+          <w:rFonts w:ascii="Cambria Math" w:eastAsia="Times New Roman" w:hAnsi="Cambria Math" w:cstheme="minorHAnsi"/>
+          <w:sz w:val="20"/>
+          <w:szCs w:val="20"/>
+          <w:lang w:eastAsia="pl-PL"/>
+        </w:rPr>
+      </w:pPr>
+      <m:oMathPara>
+        <m:oMathParaPr>
+          <m:jc m:val="left"/>
+        </m:oMathParaPr>
+        <m:oMath>
+          <m:r>
+            <w:rPr>
+              <w:rFonts w:ascii="Cambria Math" w:eastAsia="Times New Roman" w:hAnsi="Cambria Math" w:cstheme="minorHAnsi"/>
+              <w:sz w:val="20"/>
+              <w:szCs w:val="20"/>
+              <w:lang w:eastAsia="pl-PL"/>
+            </w:rPr>
+            <m:t>sendmai</m:t>
+          </m:r>
+          <m:sSub>
+            <m:sSubPr>
+              <m:ctrlPr>
+                <w:rPr>
+                  <w:rFonts w:ascii="Cambria Math" w:eastAsia="Times New Roman" w:hAnsi="Cambria Math" w:cstheme="minorHAnsi"/>
+                  <w:i/>
+                  <w:sz w:val="20"/>
+                  <w:szCs w:val="20"/>
+                  <w:lang w:eastAsia="pl-PL"/>
+                </w:rPr>
+              </m:ctrlPr>
+            </m:sSubPr>
+            <m:e>
+              <m:r>
+                <w:rPr>
+                  <w:rFonts w:ascii="Cambria Math" w:eastAsia="Times New Roman" w:hAnsi="Cambria Math" w:cstheme="minorHAnsi"/>
+                  <w:sz w:val="20"/>
+                  <w:szCs w:val="20"/>
+                  <w:lang w:eastAsia="pl-PL"/>
+                </w:rPr>
+                <m:t>l</m:t>
+              </m:r>
+            </m:e>
+            <m:sub>
+              <m:r>
+                <w:rPr>
+                  <w:rFonts w:ascii="Cambria Math" w:eastAsia="Times New Roman" w:hAnsi="Cambria Math" w:cstheme="minorHAnsi"/>
+                  <w:sz w:val="20"/>
+                  <w:szCs w:val="20"/>
+                  <w:lang w:eastAsia="pl-PL"/>
+                </w:rPr>
+                <m:t>from</m:t>
+              </m:r>
+            </m:sub>
+          </m:sSub>
+          <m:r>
+            <w:rPr>
+              <w:rFonts w:ascii="Cambria Math" w:eastAsia="Times New Roman" w:hAnsi="Cambria Math" w:cstheme="minorHAnsi"/>
+              <w:sz w:val="20"/>
+              <w:szCs w:val="20"/>
+              <w:lang w:eastAsia="pl-PL"/>
+            </w:rPr>
+            <m:t>=systemskarbnikklasowy</m:t>
+          </m:r>
+          <m:r>
+            <w:rPr>
+              <w:rFonts w:ascii="Cambria Math" w:eastAsia="Times New Roman" w:hAnsi="Cambria Math" w:cstheme="minorHAnsi"/>
+              <w:sz w:val="20"/>
+              <w:szCs w:val="20"/>
+              <w:lang w:eastAsia="pl-PL"/>
+            </w:rPr>
+            <m:t>@gmail.com</m:t>
+          </m:r>
+        </m:oMath>
+      </m:oMathPara>
+    </w:p>
+    <w:p>
+      <w:pPr>
+        <w:tabs>
+          <w:tab w:val="left" w:pos="916"/>
+          <w:tab w:val="left" w:pos="1832"/>
+          <w:tab w:val="left" w:pos="2748"/>
+          <w:tab w:val="left" w:pos="3664"/>
+          <w:tab w:val="left" w:pos="4580"/>
+          <w:tab w:val="left" w:pos="5496"/>
+          <w:tab w:val="left" w:pos="6412"/>
+          <w:tab w:val="left" w:pos="7328"/>
+          <w:tab w:val="left" w:pos="8244"/>
+          <w:tab w:val="left" w:pos="9160"/>
+          <w:tab w:val="left" w:pos="10076"/>
+          <w:tab w:val="left" w:pos="10992"/>
+          <w:tab w:val="left" w:pos="11908"/>
+          <w:tab w:val="left" w:pos="12824"/>
+          <w:tab w:val="left" w:pos="13740"/>
+          <w:tab w:val="left" w:pos="14656"/>
+        </w:tabs>
+        <w:spacing w:after="0" w:line="240" w:lineRule="auto"/>
+        <w:ind w:left="1560"/>
+        <w:rPr>
+          <w:rFonts w:eastAsiaTheme="minorEastAsia" w:cstheme="minorHAnsi"/>
+          <w:sz w:val="20"/>
+          <w:szCs w:val="20"/>
+          <w:lang w:eastAsia="pl-PL"/>
+        </w:rPr>
+      </w:pPr>
+      <m:oMath>
+        <m:r>
+          <w:rPr>
+            <w:rFonts w:ascii="Cambria Math" w:eastAsia="Times New Roman" w:hAnsi="Cambria Math" w:cstheme="minorHAnsi"/>
+            <w:sz w:val="20"/>
+            <w:szCs w:val="20"/>
+            <w:lang w:eastAsia="pl-PL"/>
+          </w:rPr>
+          <w:tab/>
+        </m:r>
+        <m:r>
+          <w:rPr>
+            <w:rFonts w:ascii="Cambria Math" w:eastAsia="Times New Roman" w:hAnsi="Cambria Math" w:cstheme="minorHAnsi"/>
+            <w:sz w:val="20"/>
+            <w:szCs w:val="20"/>
+            <w:lang w:eastAsia="pl-PL"/>
+          </w:rPr>
+          <m:t>sendmail_path = "\"C:\xampp\sendmail\sendmail.exe\" -t"</m:t>
+        </m:r>
+      </m:oMath>
+      <w:r>
+        <w:rPr>
+          <w:rFonts w:eastAsiaTheme="minorEastAsia" w:cstheme="minorHAnsi"/>
+          <w:sz w:val="20"/>
+          <w:szCs w:val="20"/>
+          <w:lang w:eastAsia="pl-PL"/>
+        </w:rPr>
+        <w:t xml:space="preserve">   </w:t>
+      </w:r>
+    </w:p>
+    <w:p>
+      <w:pPr>
+        <w:tabs>
+          <w:tab w:val="left" w:pos="916"/>
+          <w:tab w:val="left" w:pos="1832"/>
+          <w:tab w:val="left" w:pos="2748"/>
+          <w:tab w:val="left" w:pos="3664"/>
+          <w:tab w:val="left" w:pos="4580"/>
+          <w:tab w:val="left" w:pos="5496"/>
+          <w:tab w:val="left" w:pos="6412"/>
+          <w:tab w:val="left" w:pos="7328"/>
+          <w:tab w:val="left" w:pos="8244"/>
+          <w:tab w:val="left" w:pos="9160"/>
+          <w:tab w:val="left" w:pos="10076"/>
+          <w:tab w:val="left" w:pos="10992"/>
+          <w:tab w:val="left" w:pos="11908"/>
+          <w:tab w:val="left" w:pos="12824"/>
+          <w:tab w:val="left" w:pos="13740"/>
+          <w:tab w:val="left" w:pos="14656"/>
+        </w:tabs>
+        <w:spacing w:after="0" w:line="240" w:lineRule="auto"/>
+        <w:ind w:left="1560"/>
+        <w:rPr>
+          <w:rFonts w:eastAsiaTheme="minorEastAsia" w:cstheme="minorHAnsi"/>
+          <w:sz w:val="20"/>
+          <w:szCs w:val="20"/>
+          <w:lang w:eastAsia="pl-PL"/>
+        </w:rPr>
+      </w:pPr>
+    </w:p>
+    <w:p>
+      <w:pPr>
+        <w:tabs>
+          <w:tab w:val="left" w:pos="916"/>
+          <w:tab w:val="left" w:pos="1832"/>
+          <w:tab w:val="left" w:pos="2748"/>
+          <w:tab w:val="left" w:pos="3664"/>
+          <w:tab w:val="left" w:pos="4580"/>
+          <w:tab w:val="left" w:pos="5496"/>
+          <w:tab w:val="left" w:pos="6412"/>
+          <w:tab w:val="left" w:pos="7328"/>
+          <w:tab w:val="left" w:pos="8244"/>
+          <w:tab w:val="left" w:pos="9160"/>
+          <w:tab w:val="left" w:pos="10076"/>
+          <w:tab w:val="left" w:pos="10992"/>
+          <w:tab w:val="left" w:pos="11908"/>
+          <w:tab w:val="left" w:pos="12824"/>
+          <w:tab w:val="left" w:pos="13740"/>
+          <w:tab w:val="left" w:pos="14656"/>
+        </w:tabs>
+        <w:spacing w:after="0" w:line="240" w:lineRule="auto"/>
+        <w:ind w:left="1560"/>
+        <w:rPr>
+          <w:rFonts w:eastAsiaTheme="minorEastAsia" w:cstheme="minorHAnsi"/>
+          <w:sz w:val="20"/>
+          <w:szCs w:val="20"/>
+          <w:lang w:eastAsia="pl-PL"/>
+        </w:rPr>
+      </w:pPr>
+      <w:r>
+        <w:rPr>
+          <w:rFonts w:eastAsiaTheme="minorEastAsia" w:cstheme="minorHAnsi"/>
+          <w:sz w:val="20"/>
+          <w:szCs w:val="20"/>
+          <w:lang w:eastAsia="pl-PL"/>
+        </w:rPr>
+        <w:t>(oczywiście wtedy, kiedy ścieżką, pod którą zainstalowano XAMPP’a jest C:\xampp</w:t>
+      </w:r>
+      <w:r>
+        <w:rPr>
+          <w:rFonts w:eastAsiaTheme="minorEastAsia" w:cstheme="minorHAnsi"/>
+          <w:sz w:val="20"/>
+          <w:szCs w:val="20"/>
+          <w:lang w:eastAsia="pl-PL"/>
+        </w:rPr>
+        <w:t>, w przeciwnym wypadku ścieżkę dostępu w ostatniej linii należy zmienić</w:t>
+      </w:r>
+      <w:r>
+        <w:rPr>
+          <w:rFonts w:eastAsiaTheme="minorEastAsia" w:cstheme="minorHAnsi"/>
+          <w:sz w:val="20"/>
+          <w:szCs w:val="20"/>
+          <w:lang w:eastAsia="pl-PL"/>
+        </w:rPr>
+        <w:t xml:space="preserve">) </w:t>
+      </w:r>
+    </w:p>
+    <w:p>
+      <w:pPr>
+        <w:tabs>
+          <w:tab w:val="left" w:pos="916"/>
+          <w:tab w:val="left" w:pos="1832"/>
+          <w:tab w:val="left" w:pos="2748"/>
+          <w:tab w:val="left" w:pos="3664"/>
+          <w:tab w:val="left" w:pos="4580"/>
+          <w:tab w:val="left" w:pos="5496"/>
+          <w:tab w:val="left" w:pos="6412"/>
+          <w:tab w:val="left" w:pos="7328"/>
+          <w:tab w:val="left" w:pos="8244"/>
+          <w:tab w:val="left" w:pos="9160"/>
+          <w:tab w:val="left" w:pos="10076"/>
+          <w:tab w:val="left" w:pos="10992"/>
+          <w:tab w:val="left" w:pos="11908"/>
+          <w:tab w:val="left" w:pos="12824"/>
+          <w:tab w:val="left" w:pos="13740"/>
+          <w:tab w:val="left" w:pos="14656"/>
+        </w:tabs>
+        <w:spacing w:after="0" w:line="240" w:lineRule="auto"/>
+        <w:ind w:left="1560"/>
+        <w:rPr>
+          <w:rFonts w:eastAsiaTheme="minorEastAsia" w:cstheme="minorHAnsi"/>
+          <w:sz w:val="20"/>
+          <w:szCs w:val="20"/>
+          <w:lang w:eastAsia="pl-PL"/>
+        </w:rPr>
+      </w:pPr>
+    </w:p>
+    <w:p>
+      <w:pPr>
+        <w:tabs>
+          <w:tab w:val="left" w:pos="916"/>
+          <w:tab w:val="left" w:pos="1832"/>
+          <w:tab w:val="left" w:pos="2748"/>
+          <w:tab w:val="left" w:pos="3664"/>
+          <w:tab w:val="left" w:pos="4580"/>
+          <w:tab w:val="left" w:pos="5496"/>
+          <w:tab w:val="left" w:pos="6412"/>
+          <w:tab w:val="left" w:pos="7328"/>
+          <w:tab w:val="left" w:pos="8244"/>
+          <w:tab w:val="left" w:pos="9160"/>
+          <w:tab w:val="left" w:pos="10076"/>
+          <w:tab w:val="left" w:pos="10992"/>
+          <w:tab w:val="left" w:pos="11908"/>
+          <w:tab w:val="left" w:pos="12824"/>
+          <w:tab w:val="left" w:pos="13740"/>
+          <w:tab w:val="left" w:pos="14656"/>
+        </w:tabs>
+        <w:spacing w:after="0" w:line="240" w:lineRule="auto"/>
+        <w:ind w:left="1560" w:firstLine="708"/>
+        <w:rPr>
+          <w:rFonts w:eastAsiaTheme="minorEastAsia" w:cstheme="minorHAnsi"/>
+          <w:sz w:val="20"/>
+          <w:szCs w:val="20"/>
+          <w:lang w:eastAsia="pl-PL"/>
+        </w:rPr>
+      </w:pPr>
+      <w:r>
+        <w:rPr>
+          <w:rFonts w:eastAsiaTheme="minorEastAsia" w:cstheme="minorHAnsi"/>
+          <w:sz w:val="20"/>
+          <w:szCs w:val="20"/>
+          <w:lang w:eastAsia="pl-PL"/>
+        </w:rPr>
+        <w:t xml:space="preserve">Mail </w:t>
+      </w:r>
+      <w:hyperlink r:id="rId15" w:history="1">
+        <w:r>
+          <w:rPr>
+            <w:rStyle w:val="Hipercze"/>
+            <w:rFonts w:eastAsiaTheme="minorEastAsia" w:cstheme="minorHAnsi"/>
+            <w:sz w:val="20"/>
+            <w:szCs w:val="20"/>
+            <w:lang w:eastAsia="pl-PL"/>
+          </w:rPr>
+          <w:t>systemskarbnikklasowy@gmail.com</w:t>
+        </w:r>
+      </w:hyperlink>
+      <w:r>
+        <w:rPr>
+          <w:rFonts w:eastAsiaTheme="minorEastAsia" w:cstheme="minorHAnsi"/>
+          <w:sz w:val="20"/>
+          <w:szCs w:val="20"/>
+          <w:lang w:eastAsia="pl-PL"/>
+        </w:rPr>
+        <w:t xml:space="preserve"> jest specjalnym mailem założonym na potrzeby działania systemu</w:t>
+      </w:r>
+      <w:r>
+        <w:rPr>
+          <w:rFonts w:eastAsiaTheme="minorEastAsia" w:cstheme="minorHAnsi"/>
+          <w:sz w:val="20"/>
+          <w:szCs w:val="20"/>
+          <w:lang w:eastAsia="pl-PL"/>
+        </w:rPr>
+        <w:t>. Hasło do tego miala to „skarbnik321”. W przypadku chęci korzystania z innego maila, administrator może go zmienić.</w:t>
+      </w:r>
+    </w:p>
+    <w:p>
+      <w:pPr>
+        <w:tabs>
+          <w:tab w:val="left" w:pos="916"/>
+          <w:tab w:val="left" w:pos="1832"/>
+          <w:tab w:val="left" w:pos="2748"/>
+          <w:tab w:val="left" w:pos="3664"/>
+          <w:tab w:val="left" w:pos="4580"/>
+          <w:tab w:val="left" w:pos="5496"/>
+          <w:tab w:val="left" w:pos="6412"/>
+          <w:tab w:val="left" w:pos="7328"/>
+          <w:tab w:val="left" w:pos="8244"/>
+          <w:tab w:val="left" w:pos="9160"/>
+          <w:tab w:val="left" w:pos="10076"/>
+          <w:tab w:val="left" w:pos="10992"/>
+          <w:tab w:val="left" w:pos="11908"/>
+          <w:tab w:val="left" w:pos="12824"/>
+          <w:tab w:val="left" w:pos="13740"/>
+          <w:tab w:val="left" w:pos="14656"/>
+        </w:tabs>
+        <w:spacing w:after="0" w:line="240" w:lineRule="auto"/>
+        <w:ind w:left="1560" w:firstLine="708"/>
+        <w:rPr>
+          <w:rStyle w:val="HTML-kod"/>
+          <w:rFonts w:asciiTheme="minorHAnsi" w:eastAsiaTheme="minorHAnsi" w:hAnsiTheme="minorHAnsi" w:cstheme="minorHAnsi"/>
+        </w:rPr>
+      </w:pPr>
+      <w:r>
+        <w:rPr>
+          <w:rFonts w:eastAsiaTheme="minorEastAsia" w:cstheme="minorHAnsi"/>
+          <w:sz w:val="20"/>
+          <w:szCs w:val="20"/>
+          <w:lang w:eastAsia="pl-PL"/>
+        </w:rPr>
+        <w:t xml:space="preserve">Kolejną czynnością jest zamiana całej zawartości pliku </w:t>
+      </w:r>
+      <w:r>
+        <w:rPr>
+          <w:rStyle w:val="HTML-kod"/>
+          <w:rFonts w:asciiTheme="minorHAnsi" w:eastAsiaTheme="minorHAnsi" w:hAnsiTheme="minorHAnsi" w:cstheme="minorHAnsi"/>
+        </w:rPr>
+        <w:t>C:\xampp\sendmail\sendmail.ini</w:t>
+      </w:r>
+      <w:r>
+        <w:rPr>
+          <w:rStyle w:val="HTML-kod"/>
+          <w:rFonts w:asciiTheme="minorHAnsi" w:eastAsiaTheme="minorHAnsi" w:hAnsiTheme="minorHAnsi" w:cstheme="minorHAnsi"/>
+        </w:rPr>
+        <w:t xml:space="preserve"> na poniższą:</w:t>
+      </w:r>
+    </w:p>
+    <w:p>
+      <w:pPr>
+        <w:pStyle w:val="HTML-wstpniesformatowany"/>
+        <w:ind w:left="1560" w:hanging="1560"/>
+        <w:rPr>
+          <w:oMath/>
+          <w:rStyle w:val="pln"/>
+          <w:rFonts w:ascii="Cambria Math" w:hAnsi="Cambria Math" w:cstheme="minorHAnsi"/>
+        </w:rPr>
+      </w:pPr>
+      <m:oMathPara>
+        <m:oMathParaPr>
+          <m:jc m:val="left"/>
+        </m:oMathParaPr>
+        <m:oMath>
+          <m:r>
+            <w:rPr>
+              <w:rStyle w:val="pun"/>
+              <w:rFonts w:ascii="Cambria Math" w:hAnsi="Cambria Math" w:cstheme="minorHAnsi"/>
+            </w:rPr>
+            <m:t>[</m:t>
+          </m:r>
+          <m:r>
+            <w:rPr>
+              <w:rStyle w:val="pln"/>
+              <w:rFonts w:ascii="Cambria Math" w:hAnsi="Cambria Math" w:cstheme="minorHAnsi"/>
+            </w:rPr>
+            <m:t>sendmail</m:t>
+          </m:r>
+          <m:r>
+            <w:rPr>
+              <w:rStyle w:val="pun"/>
+              <w:rFonts w:ascii="Cambria Math" w:hAnsi="Cambria Math" w:cstheme="minorHAnsi"/>
+            </w:rPr>
+            <m:t>]</m:t>
+          </m:r>
+        </m:oMath>
+      </m:oMathPara>
+    </w:p>
+    <w:p>
+      <w:pPr>
+        <w:pStyle w:val="HTML-wstpniesformatowany"/>
+        <w:ind w:left="1560" w:hanging="1560"/>
+        <w:rPr>
+          <w:oMath/>
+          <w:rStyle w:val="pln"/>
+          <w:rFonts w:ascii="Cambria Math" w:hAnsi="Cambria Math" w:cstheme="minorHAnsi"/>
+        </w:rPr>
+      </w:pPr>
+    </w:p>
+    <w:p>
+      <w:pPr>
+        <w:pStyle w:val="HTML-wstpniesformatowany"/>
+        <w:ind w:left="1560" w:hanging="1560"/>
+        <w:rPr>
+          <w:oMath/>
+          <w:rStyle w:val="pln"/>
+          <w:rFonts w:ascii="Cambria Math" w:hAnsi="Cambria Math" w:cstheme="minorHAnsi"/>
+        </w:rPr>
+      </w:pPr>
+      <m:oMathPara>
+        <m:oMathParaPr>
+          <m:jc m:val="left"/>
+        </m:oMathParaPr>
+        <m:oMath>
+          <m:r>
+            <w:rPr>
+              <w:rStyle w:val="pln"/>
+              <w:rFonts w:ascii="Cambria Math" w:hAnsi="Cambria Math" w:cstheme="minorHAnsi"/>
+            </w:rPr>
+            <m:t>smtp_server</m:t>
+          </m:r>
+          <m:r>
+            <w:rPr>
+              <w:rStyle w:val="pun"/>
+              <w:rFonts w:ascii="Cambria Math" w:hAnsi="Cambria Math" w:cstheme="minorHAnsi"/>
+            </w:rPr>
+            <m:t>=</m:t>
+          </m:r>
+          <m:r>
+            <w:rPr>
+              <w:rStyle w:val="pln"/>
+              <w:rFonts w:ascii="Cambria Math" w:hAnsi="Cambria Math" w:cstheme="minorHAnsi"/>
+            </w:rPr>
+            <m:t>smtp</m:t>
+          </m:r>
+          <m:r>
+            <w:rPr>
+              <w:rStyle w:val="pun"/>
+              <w:rFonts w:ascii="Cambria Math" w:hAnsi="Cambria Math" w:cstheme="minorHAnsi"/>
+            </w:rPr>
+            <m:t>.</m:t>
+          </m:r>
+          <m:r>
+            <w:rPr>
+              <w:rStyle w:val="pln"/>
+              <w:rFonts w:ascii="Cambria Math" w:hAnsi="Cambria Math" w:cstheme="minorHAnsi"/>
+            </w:rPr>
+            <m:t>gmail</m:t>
+          </m:r>
+          <m:r>
+            <w:rPr>
+              <w:rStyle w:val="pun"/>
+              <w:rFonts w:ascii="Cambria Math" w:hAnsi="Cambria Math" w:cstheme="minorHAnsi"/>
+            </w:rPr>
+            <m:t>.</m:t>
+          </m:r>
+          <m:r>
+            <w:rPr>
+              <w:rStyle w:val="pln"/>
+              <w:rFonts w:ascii="Cambria Math" w:hAnsi="Cambria Math" w:cstheme="minorHAnsi"/>
+            </w:rPr>
+            <m:t>com</m:t>
+          </m:r>
+        </m:oMath>
+      </m:oMathPara>
+    </w:p>
+    <w:p>
+      <w:pPr>
+        <w:pStyle w:val="HTML-wstpniesformatowany"/>
+        <w:ind w:left="1560" w:hanging="1560"/>
+        <w:rPr>
+          <w:oMath/>
+          <w:rStyle w:val="pln"/>
+          <w:rFonts w:ascii="Cambria Math" w:hAnsi="Cambria Math" w:cstheme="minorHAnsi"/>
+        </w:rPr>
+      </w:pPr>
+      <m:oMathPara>
+        <m:oMathParaPr>
+          <m:jc m:val="left"/>
+        </m:oMathParaPr>
+        <m:oMath>
+          <m:r>
+            <w:rPr>
+              <w:rStyle w:val="pln"/>
+              <w:rFonts w:ascii="Cambria Math" w:hAnsi="Cambria Math" w:cstheme="minorHAnsi"/>
+            </w:rPr>
+            <m:t>smtp_port</m:t>
+          </m:r>
+          <m:r>
+            <w:rPr>
+              <w:rStyle w:val="pun"/>
+              <w:rFonts w:ascii="Cambria Math" w:hAnsi="Cambria Math" w:cstheme="minorHAnsi"/>
+            </w:rPr>
+            <m:t>=</m:t>
+          </m:r>
+          <m:r>
+            <w:rPr>
+              <w:rStyle w:val="lit"/>
+              <w:rFonts w:ascii="Cambria Math" w:hAnsi="Cambria Math" w:cstheme="minorHAnsi"/>
+            </w:rPr>
+            <m:t>587</m:t>
+          </m:r>
+        </m:oMath>
+      </m:oMathPara>
+    </w:p>
+    <w:p>
+      <w:pPr>
+        <w:pStyle w:val="HTML-wstpniesformatowany"/>
+        <w:ind w:left="1560" w:hanging="1560"/>
+        <w:rPr>
+          <w:oMath/>
+          <w:rStyle w:val="pln"/>
+          <w:rFonts w:ascii="Cambria Math" w:hAnsi="Cambria Math" w:cstheme="minorHAnsi"/>
+        </w:rPr>
+      </w:pPr>
+      <m:oMathPara>
+        <m:oMathParaPr>
+          <m:jc m:val="left"/>
+        </m:oMathParaPr>
+        <m:oMath>
+          <m:r>
+            <w:rPr>
+              <w:rStyle w:val="pln"/>
+              <w:rFonts w:ascii="Cambria Math" w:hAnsi="Cambria Math" w:cstheme="minorHAnsi"/>
+            </w:rPr>
+            <m:t>error_logfile</m:t>
+          </m:r>
+          <m:r>
+            <w:rPr>
+              <w:rStyle w:val="pun"/>
+              <w:rFonts w:ascii="Cambria Math" w:hAnsi="Cambria Math" w:cstheme="minorHAnsi"/>
+            </w:rPr>
+            <m:t>=</m:t>
+          </m:r>
+          <m:r>
+            <w:rPr>
+              <w:rStyle w:val="pln"/>
+              <w:rFonts w:ascii="Cambria Math" w:hAnsi="Cambria Math" w:cstheme="minorHAnsi"/>
+            </w:rPr>
+            <m:t>error</m:t>
+          </m:r>
+          <m:r>
+            <w:rPr>
+              <w:rStyle w:val="pun"/>
+              <w:rFonts w:ascii="Cambria Math" w:hAnsi="Cambria Math" w:cstheme="minorHAnsi"/>
+            </w:rPr>
+            <m:t>.</m:t>
+          </m:r>
+          <m:r>
+            <w:rPr>
+              <w:rStyle w:val="pln"/>
+              <w:rFonts w:ascii="Cambria Math" w:hAnsi="Cambria Math" w:cstheme="minorHAnsi"/>
+            </w:rPr>
+            <m:t>log</m:t>
+          </m:r>
+        </m:oMath>
+      </m:oMathPara>
+    </w:p>
+    <w:p>
+      <w:pPr>
+        <w:pStyle w:val="HTML-wstpniesformatowany"/>
+        <w:ind w:left="1560" w:hanging="1560"/>
+        <w:rPr>
+          <w:oMath/>
+          <w:rStyle w:val="pln"/>
+          <w:rFonts w:ascii="Cambria Math" w:hAnsi="Cambria Math" w:cstheme="minorHAnsi"/>
+        </w:rPr>
+      </w:pPr>
+      <m:oMathPara>
+        <m:oMathParaPr>
+          <m:jc m:val="left"/>
+        </m:oMathParaPr>
+        <m:oMath>
+          <m:r>
+            <w:rPr>
+              <w:rStyle w:val="pln"/>
+              <w:rFonts w:ascii="Cambria Math" w:hAnsi="Cambria Math" w:cstheme="minorHAnsi"/>
+            </w:rPr>
+            <m:t>debug_logfile</m:t>
+          </m:r>
+          <m:r>
+            <w:rPr>
+              <w:rStyle w:val="pun"/>
+              <w:rFonts w:ascii="Cambria Math" w:hAnsi="Cambria Math" w:cstheme="minorHAnsi"/>
+            </w:rPr>
+            <m:t>=</m:t>
+          </m:r>
+          <m:r>
+            <w:rPr>
+              <w:rStyle w:val="pln"/>
+              <w:rFonts w:ascii="Cambria Math" w:hAnsi="Cambria Math" w:cstheme="minorHAnsi"/>
+            </w:rPr>
+            <m:t>debug</m:t>
+          </m:r>
+          <m:r>
+            <w:rPr>
+              <w:rStyle w:val="pun"/>
+              <w:rFonts w:ascii="Cambria Math" w:hAnsi="Cambria Math" w:cstheme="minorHAnsi"/>
+            </w:rPr>
+            <m:t>.</m:t>
+          </m:r>
+          <m:r>
+            <w:rPr>
+              <w:rStyle w:val="pln"/>
+              <w:rFonts w:ascii="Cambria Math" w:hAnsi="Cambria Math" w:cstheme="minorHAnsi"/>
+            </w:rPr>
+            <m:t>log</m:t>
+          </m:r>
+        </m:oMath>
+      </m:oMathPara>
+    </w:p>
+    <w:p>
+      <w:pPr>
+        <w:pStyle w:val="HTML-wstpniesformatowany"/>
+        <w:ind w:left="1560" w:hanging="1560"/>
+        <w:rPr>
+          <w:oMath/>
+          <w:rStyle w:val="pln"/>
+          <w:rFonts w:ascii="Cambria Math" w:hAnsi="Cambria Math" w:cstheme="minorHAnsi"/>
+        </w:rPr>
+      </w:pPr>
+      <m:oMathPara>
+        <m:oMathParaPr>
+          <m:jc m:val="left"/>
+        </m:oMathParaPr>
+        <m:oMath>
+          <m:r>
+            <w:rPr>
+              <w:rStyle w:val="pln"/>
+              <w:rFonts w:ascii="Cambria Math" w:hAnsi="Cambria Math" w:cstheme="minorHAnsi"/>
+            </w:rPr>
+            <m:t>auth_username</m:t>
+          </m:r>
+          <m:r>
+            <w:rPr>
+              <w:rStyle w:val="pun"/>
+              <w:rFonts w:ascii="Cambria Math" w:hAnsi="Cambria Math" w:cstheme="minorHAnsi"/>
+            </w:rPr>
+            <m:t>=</m:t>
+          </m:r>
+          <m:r>
+            <w:rPr>
+              <w:rFonts w:ascii="Cambria Math" w:hAnsi="Cambria Math" w:cstheme="minorHAnsi"/>
+            </w:rPr>
+            <m:t>systemskarbnikklasowy</m:t>
+          </m:r>
+          <m:r>
+            <w:rPr>
+              <w:rStyle w:val="pln"/>
+              <w:rFonts w:ascii="Cambria Math" w:hAnsi="Cambria Math" w:cstheme="minorHAnsi"/>
+            </w:rPr>
+            <m:t>@gmail</m:t>
+          </m:r>
+          <m:r>
+            <w:rPr>
+              <w:rStyle w:val="pun"/>
+              <w:rFonts w:ascii="Cambria Math" w:hAnsi="Cambria Math" w:cstheme="minorHAnsi"/>
+            </w:rPr>
+            <m:t>.</m:t>
+          </m:r>
+          <m:r>
+            <w:rPr>
+              <w:rStyle w:val="pln"/>
+              <w:rFonts w:ascii="Cambria Math" w:hAnsi="Cambria Math" w:cstheme="minorHAnsi"/>
+            </w:rPr>
+            <m:t>com</m:t>
+          </m:r>
+        </m:oMath>
+      </m:oMathPara>
+    </w:p>
+    <w:p>
+      <w:pPr>
+        <w:pStyle w:val="HTML-wstpniesformatowany"/>
+        <w:ind w:left="1560" w:hanging="1560"/>
+        <w:rPr>
+          <w:oMath/>
+          <w:rStyle w:val="pln"/>
+          <w:rFonts w:ascii="Cambria Math" w:hAnsi="Cambria Math" w:cstheme="minorHAnsi"/>
+        </w:rPr>
+      </w:pPr>
+      <m:oMathPara>
+        <m:oMathParaPr>
+          <m:jc m:val="left"/>
+        </m:oMathParaPr>
+        <m:oMath>
+          <m:r>
+            <w:rPr>
+              <w:rStyle w:val="pln"/>
+              <w:rFonts w:ascii="Cambria Math" w:hAnsi="Cambria Math" w:cstheme="minorHAnsi"/>
+            </w:rPr>
+            <m:t>auth_password</m:t>
+          </m:r>
+          <m:r>
+            <w:rPr>
+              <w:rStyle w:val="pun"/>
+              <w:rFonts w:ascii="Cambria Math" w:hAnsi="Cambria Math" w:cstheme="minorHAnsi"/>
+            </w:rPr>
+            <m:t>=</m:t>
+          </m:r>
+          <m:r>
+            <w:rPr>
+              <w:rStyle w:val="kwd"/>
+              <w:rFonts w:ascii="Cambria Math" w:hAnsi="Cambria Math" w:cstheme="minorHAnsi"/>
+            </w:rPr>
+            <m:t>skarbnik321</m:t>
+          </m:r>
+        </m:oMath>
+      </m:oMathPara>
+    </w:p>
+    <w:p>
+      <w:pPr>
+        <w:pStyle w:val="HTML-wstpniesformatowany"/>
+        <w:ind w:left="1560" w:hanging="1560"/>
+        <w:rPr>
+          <w:rStyle w:val="pln"/>
+          <w:rFonts w:asciiTheme="minorHAnsi" w:eastAsiaTheme="minorEastAsia" w:hAnsiTheme="minorHAnsi" w:cstheme="minorHAnsi"/>
+        </w:rPr>
+      </w:pPr>
+      <m:oMathPara>
+        <m:oMathParaPr>
+          <m:jc m:val="left"/>
+        </m:oMathParaPr>
+        <m:oMath>
+          <m:r>
+            <w:rPr>
+              <w:rStyle w:val="pln"/>
+              <w:rFonts w:ascii="Cambria Math" w:hAnsi="Cambria Math" w:cstheme="minorHAnsi"/>
+            </w:rPr>
+            <m:t>force_sender</m:t>
+          </m:r>
+          <m:r>
+            <w:rPr>
+              <w:rStyle w:val="pun"/>
+              <w:rFonts w:ascii="Cambria Math" w:hAnsi="Cambria Math" w:cstheme="minorHAnsi"/>
+            </w:rPr>
+            <m:t>=</m:t>
+          </m:r>
+          <m:r>
+            <w:rPr>
+              <w:rFonts w:ascii="Cambria Math" w:hAnsi="Cambria Math" w:cstheme="minorHAnsi"/>
+            </w:rPr>
+            <m:t>systemskarbnikklasowy</m:t>
+          </m:r>
+          <m:r>
+            <w:rPr>
+              <w:rStyle w:val="pln"/>
+              <w:rFonts w:ascii="Cambria Math" w:hAnsi="Cambria Math" w:cstheme="minorHAnsi"/>
+            </w:rPr>
+            <m:t>@gmail</m:t>
+          </m:r>
+          <m:r>
+            <w:rPr>
+              <w:rStyle w:val="pun"/>
+              <w:rFonts w:ascii="Cambria Math" w:hAnsi="Cambria Math" w:cstheme="minorHAnsi"/>
+            </w:rPr>
+            <m:t>.</m:t>
+          </m:r>
+          <m:r>
+            <w:rPr>
+              <w:rStyle w:val="pln"/>
+              <w:rFonts w:ascii="Cambria Math" w:hAnsi="Cambria Math" w:cstheme="minorHAnsi"/>
+            </w:rPr>
+            <m:t>com</m:t>
+          </m:r>
+        </m:oMath>
+      </m:oMathPara>
+    </w:p>
+    <w:p>
+      <w:pPr>
+        <w:pStyle w:val="HTML-wstpniesformatowany"/>
+        <w:ind w:left="1560" w:hanging="1560"/>
+        <w:rPr>
+          <w:rStyle w:val="pln"/>
+          <w:rFonts w:asciiTheme="minorHAnsi" w:eastAsiaTheme="minorEastAsia" w:hAnsiTheme="minorHAnsi" w:cstheme="minorHAnsi"/>
+        </w:rPr>
+      </w:pPr>
+    </w:p>
+    <w:p>
+      <w:pPr>
+        <w:pStyle w:val="HTML-wstpniesformatowany"/>
+        <w:ind w:left="1560" w:hanging="1560"/>
+        <w:rPr>
+          <w:rStyle w:val="pln"/>
+          <w:rFonts w:asciiTheme="minorHAnsi" w:eastAsiaTheme="minorEastAsia" w:hAnsiTheme="minorHAnsi" w:cstheme="minorHAnsi"/>
+        </w:rPr>
+      </w:pPr>
+      <w:r>
+        <w:rPr>
+          <w:rStyle w:val="pln"/>
+          <w:rFonts w:asciiTheme="minorHAnsi" w:eastAsiaTheme="minorEastAsia" w:hAnsiTheme="minorHAnsi" w:cstheme="minorHAnsi"/>
+        </w:rPr>
+        <w:tab/>
+      </w:r>
+      <w:r>
+        <w:rPr>
+          <w:rStyle w:val="pln"/>
+          <w:rFonts w:asciiTheme="minorHAnsi" w:eastAsiaTheme="minorEastAsia" w:hAnsiTheme="minorHAnsi" w:cstheme="minorHAnsi"/>
+        </w:rPr>
+        <w:tab/>
+      </w:r>
+      <w:r>
+        <w:rPr>
+          <w:rStyle w:val="pln"/>
+          <w:rFonts w:asciiTheme="minorHAnsi" w:eastAsiaTheme="minorEastAsia" w:hAnsiTheme="minorHAnsi" w:cstheme="minorHAnsi"/>
+        </w:rPr>
+        <w:tab/>
+        <w:t xml:space="preserve">Oczywiście w przypadku chęci zmiany maila na inny należy odpowiednio zmodyfikować ostatnie 3 linie powyższego </w:t>
+      </w:r>
+      <w:r>
+        <w:rPr>
+          <w:rStyle w:val="pln"/>
+          <w:rFonts w:asciiTheme="minorHAnsi" w:eastAsiaTheme="minorEastAsia" w:hAnsiTheme="minorHAnsi" w:cstheme="minorHAnsi"/>
+        </w:rPr>
+        <w:t>kodu.</w:t>
+      </w:r>
+    </w:p>
+    <w:p>
+      <w:pPr>
+        <w:pStyle w:val="HTML-wstpniesformatowany"/>
+        <w:ind w:left="1560" w:hanging="1560"/>
+        <w:rPr>
+          <w:oMath/>
+          <w:rFonts w:ascii="Cambria Math" w:hAnsiTheme="minorHAnsi" w:cstheme="minorHAnsi"/>
+        </w:rPr>
+      </w:pPr>
+      <w:r>
+        <w:rPr>
+          <w:rFonts w:asciiTheme="minorHAnsi" w:eastAsiaTheme="minorEastAsia" w:hAnsiTheme="minorHAnsi" w:cstheme="minorHAnsi"/>
+        </w:rPr>
+        <w:tab/>
+      </w:r>
+      <w:r>
+        <w:rPr>
+          <w:rFonts w:asciiTheme="minorHAnsi" w:eastAsiaTheme="minorEastAsia" w:hAnsiTheme="minorHAnsi" w:cstheme="minorHAnsi"/>
+        </w:rPr>
+        <w:tab/>
+      </w:r>
+      <w:r>
+        <w:rPr>
+          <w:rFonts w:asciiTheme="minorHAnsi" w:eastAsiaTheme="minorEastAsia" w:hAnsiTheme="minorHAnsi" w:cstheme="minorHAnsi"/>
+        </w:rPr>
+        <w:tab/>
+      </w:r>
+      <w:r>
+        <w:rPr>
+          <w:rFonts w:asciiTheme="minorHAnsi" w:eastAsiaTheme="minorEastAsia" w:hAnsiTheme="minorHAnsi" w:cstheme="minorHAnsi"/>
+        </w:rPr>
+        <w:t>Ostatnim krokiem jest zresetowanie serwera używając pakietu XAMPP – czyli innymi słowy ponowne uruchomienie XAMPP’a.</w:t>
+      </w:r>
+    </w:p>
+    <w:p>
+      <w:pPr>
+        <w:tabs>
+          <w:tab w:val="left" w:pos="916"/>
+          <w:tab w:val="left" w:pos="1832"/>
+          <w:tab w:val="left" w:pos="2748"/>
+          <w:tab w:val="left" w:pos="3664"/>
+          <w:tab w:val="left" w:pos="4580"/>
+          <w:tab w:val="left" w:pos="5496"/>
+          <w:tab w:val="left" w:pos="6412"/>
+          <w:tab w:val="left" w:pos="7328"/>
+          <w:tab w:val="left" w:pos="8244"/>
+          <w:tab w:val="left" w:pos="9160"/>
+          <w:tab w:val="left" w:pos="10076"/>
+          <w:tab w:val="left" w:pos="10992"/>
+          <w:tab w:val="left" w:pos="11908"/>
+          <w:tab w:val="left" w:pos="12824"/>
+          <w:tab w:val="left" w:pos="13740"/>
+          <w:tab w:val="left" w:pos="14656"/>
+        </w:tabs>
+        <w:spacing w:after="0" w:line="240" w:lineRule="auto"/>
+        <w:rPr>
+          <w:oMath/>
+          <w:rStyle w:val="HTML-kod"/>
+          <w:rFonts w:ascii="Cambria Math" w:hAnsi="Cambria Math" w:cstheme="minorHAnsi"/>
+          <w:lang w:eastAsia="pl-PL"/>
+        </w:rPr>
+      </w:pPr>
+    </w:p>
+    <w:p>
+      <w:pPr>
+        <w:pStyle w:val="Akapitzlist"/>
+        <w:ind w:left="1560" w:firstLine="706"/>
+        <w:jc w:val="both"/>
+        <w:rPr>
+          <w:lang w:eastAsia="pl-PL"/>
+        </w:rPr>
+      </w:pPr>
+    </w:p>
+    <w:p>
+      <w:pPr>
+        <w:pStyle w:val="Akapitzlist"/>
+        <w:numPr>
+          <w:ilvl w:val="0"/>
+          <w:numId w:val="11"/>
+        </w:numPr>
+        <w:jc w:val="both"/>
+        <w:rPr>
           <w:highlight w:val="red"/>
           <w:lang w:eastAsia="pl-PL"/>
         </w:rPr>
@@ -3278,7 +4547,7 @@
           <w:highlight w:val="red"/>
           <w:lang w:eastAsia="pl-PL"/>
         </w:rPr>
-        <w:t>DALSZY CIĄG!!</w:t>
+        <w:t>EWENTUALNY CIĄG DALSZY</w:t>
       </w:r>
     </w:p>
     <w:p>
@@ -3293,7 +4562,7 @@
           <w:lang w:eastAsia="pl-PL"/>
         </w:rPr>
       </w:pPr>
-      <w:bookmarkStart w:id="12" w:name="_Toc522180487"/>
+      <w:bookmarkStart w:id="12" w:name="_Toc523227242"/>
       <w:r>
         <w:rPr>
           <w:lang w:eastAsia="pl-PL"/>
@@ -3314,7 +4583,7 @@
           <w:lang w:eastAsia="pl-PL"/>
         </w:rPr>
       </w:pPr>
-      <w:bookmarkStart w:id="13" w:name="_Toc522180488"/>
+      <w:bookmarkStart w:id="13" w:name="_Toc523227243"/>
       <w:r>
         <w:rPr>
           <w:lang w:eastAsia="pl-PL"/>
@@ -3335,7 +4604,7 @@
           <w:lang w:eastAsia="pl-PL"/>
         </w:rPr>
       </w:pPr>
-      <w:bookmarkStart w:id="14" w:name="_Toc522180489"/>
+      <w:bookmarkStart w:id="14" w:name="_Toc523227244"/>
       <w:r>
         <w:rPr>
           <w:lang w:eastAsia="pl-PL"/>
@@ -3370,7 +4639,7 @@
       </w:pPr>
     </w:p>
     <w:sectPr>
-      <w:footerReference w:type="default" r:id="rId15"/>
+      <w:footerReference w:type="default" r:id="rId16"/>
       <w:pgSz w:w="11906" w:h="16838" w:code="9"/>
       <w:pgMar w:top="1418" w:right="1418" w:bottom="1418" w:left="1418" w:header="709" w:footer="709" w:gutter="0"/>
       <w:cols w:space="708"/>
@@ -3427,7 +4696,7 @@
             <w:rPr>
               <w:noProof/>
             </w:rPr>
-            <w:t>4</w:t>
+            <w:t>7</w:t>
           </w:r>
         </w:fldSimple>
       </w:p>
@@ -5238,6 +6507,30 @@
       <w:color w:val="1F497D" w:themeColor="text2"/>
       <w:sz w:val="28"/>
       <w:szCs w:val="28"/>
+    </w:rPr>
+  </w:style>
+  <w:style w:type="paragraph" w:styleId="Nagwek2">
+    <w:name w:val="heading 2"/>
+    <w:basedOn w:val="Normalny"/>
+    <w:next w:val="Normalny"/>
+    <w:link w:val="Nagwek2Znak"/>
+    <w:uiPriority w:val="9"/>
+    <w:unhideWhenUsed/>
+    <w:qFormat/>
+    <w:rsid w:val="00FB4B24"/>
+    <w:pPr>
+      <w:keepNext/>
+      <w:keepLines/>
+      <w:spacing w:before="200" w:after="0"/>
+      <w:outlineLvl w:val="1"/>
+    </w:pPr>
+    <w:rPr>
+      <w:rFonts w:asciiTheme="majorHAnsi" w:eastAsiaTheme="majorEastAsia" w:hAnsiTheme="majorHAnsi" w:cstheme="majorBidi"/>
+      <w:b/>
+      <w:bCs/>
+      <w:color w:val="4F81BD" w:themeColor="accent1"/>
+      <w:sz w:val="26"/>
+      <w:szCs w:val="26"/>
     </w:rPr>
   </w:style>
   <w:style w:type="character" w:default="1" w:styleId="Domylnaczcionkaakapitu">
@@ -5503,6 +6796,107 @@
     <w:rPr>
       <w:vertAlign w:val="superscript"/>
     </w:rPr>
+  </w:style>
+  <w:style w:type="character" w:customStyle="1" w:styleId="Nagwek2Znak">
+    <w:name w:val="Nagłówek 2 Znak"/>
+    <w:basedOn w:val="Domylnaczcionkaakapitu"/>
+    <w:link w:val="Nagwek2"/>
+    <w:uiPriority w:val="9"/>
+    <w:rsid w:val="00FB4B24"/>
+    <w:rPr>
+      <w:rFonts w:asciiTheme="majorHAnsi" w:eastAsiaTheme="majorEastAsia" w:hAnsiTheme="majorHAnsi" w:cstheme="majorBidi"/>
+      <w:b/>
+      <w:bCs/>
+      <w:color w:val="4F81BD" w:themeColor="accent1"/>
+      <w:sz w:val="26"/>
+      <w:szCs w:val="26"/>
+    </w:rPr>
+  </w:style>
+  <w:style w:type="character" w:styleId="HTML-kod">
+    <w:name w:val="HTML Code"/>
+    <w:basedOn w:val="Domylnaczcionkaakapitu"/>
+    <w:uiPriority w:val="99"/>
+    <w:semiHidden/>
+    <w:unhideWhenUsed/>
+    <w:rsid w:val="008D62B5"/>
+    <w:rPr>
+      <w:rFonts w:ascii="Courier New" w:eastAsia="Times New Roman" w:hAnsi="Courier New" w:cs="Courier New"/>
+      <w:sz w:val="20"/>
+      <w:szCs w:val="20"/>
+    </w:rPr>
+  </w:style>
+  <w:style w:type="paragraph" w:styleId="HTML-wstpniesformatowany">
+    <w:name w:val="HTML Preformatted"/>
+    <w:basedOn w:val="Normalny"/>
+    <w:link w:val="HTML-wstpniesformatowanyZnak"/>
+    <w:uiPriority w:val="99"/>
+    <w:unhideWhenUsed/>
+    <w:rsid w:val="00C03563"/>
+    <w:pPr>
+      <w:tabs>
+        <w:tab w:val="left" w:pos="916"/>
+        <w:tab w:val="left" w:pos="1832"/>
+        <w:tab w:val="left" w:pos="2748"/>
+        <w:tab w:val="left" w:pos="3664"/>
+        <w:tab w:val="left" w:pos="4580"/>
+        <w:tab w:val="left" w:pos="5496"/>
+        <w:tab w:val="left" w:pos="6412"/>
+        <w:tab w:val="left" w:pos="7328"/>
+        <w:tab w:val="left" w:pos="8244"/>
+        <w:tab w:val="left" w:pos="9160"/>
+        <w:tab w:val="left" w:pos="10076"/>
+        <w:tab w:val="left" w:pos="10992"/>
+        <w:tab w:val="left" w:pos="11908"/>
+        <w:tab w:val="left" w:pos="12824"/>
+        <w:tab w:val="left" w:pos="13740"/>
+        <w:tab w:val="left" w:pos="14656"/>
+      </w:tabs>
+      <w:spacing w:after="0" w:line="240" w:lineRule="auto"/>
+    </w:pPr>
+    <w:rPr>
+      <w:rFonts w:ascii="Courier New" w:eastAsia="Times New Roman" w:hAnsi="Courier New" w:cs="Courier New"/>
+      <w:sz w:val="20"/>
+      <w:szCs w:val="20"/>
+      <w:lang w:eastAsia="pl-PL"/>
+    </w:rPr>
+  </w:style>
+  <w:style w:type="character" w:customStyle="1" w:styleId="HTML-wstpniesformatowanyZnak">
+    <w:name w:val="HTML - wstępnie sformatowany Znak"/>
+    <w:basedOn w:val="Domylnaczcionkaakapitu"/>
+    <w:link w:val="HTML-wstpniesformatowany"/>
+    <w:uiPriority w:val="99"/>
+    <w:rsid w:val="00C03563"/>
+    <w:rPr>
+      <w:rFonts w:ascii="Courier New" w:eastAsia="Times New Roman" w:hAnsi="Courier New" w:cs="Courier New"/>
+      <w:sz w:val="20"/>
+      <w:szCs w:val="20"/>
+      <w:lang w:eastAsia="pl-PL"/>
+    </w:rPr>
+  </w:style>
+  <w:style w:type="character" w:customStyle="1" w:styleId="pln">
+    <w:name w:val="pln"/>
+    <w:basedOn w:val="Domylnaczcionkaakapitu"/>
+    <w:rsid w:val="00C03563"/>
+  </w:style>
+  <w:style w:type="character" w:customStyle="1" w:styleId="pun">
+    <w:name w:val="pun"/>
+    <w:basedOn w:val="Domylnaczcionkaakapitu"/>
+    <w:rsid w:val="00C03563"/>
+  </w:style>
+  <w:style w:type="character" w:customStyle="1" w:styleId="lit">
+    <w:name w:val="lit"/>
+    <w:basedOn w:val="Domylnaczcionkaakapitu"/>
+    <w:rsid w:val="00C03563"/>
+  </w:style>
+  <w:style w:type="character" w:customStyle="1" w:styleId="kwd">
+    <w:name w:val="kwd"/>
+    <w:basedOn w:val="Domylnaczcionkaakapitu"/>
+    <w:rsid w:val="00C03563"/>
+  </w:style>
+  <w:style w:type="character" w:customStyle="1" w:styleId="str">
+    <w:name w:val="str"/>
+    <w:basedOn w:val="Domylnaczcionkaakapitu"/>
+    <w:rsid w:val="00C03563"/>
   </w:style>
 </w:styles>
 </file>

</xml_diff>

<commit_message>
add: making payment by parent schema
</commit_message>
<xml_diff>
--- a/Documents/Praca inżynierska.docx
+++ b/Documents/Praca inżynierska.docx
@@ -2476,6 +2476,64 @@
     </w:p>
     <w:p>
       <w:pPr>
+        <w:rPr>
+          <w:lang w:eastAsia="pl-PL"/>
+        </w:rPr>
+      </w:pPr>
+      <w:r>
+        <w:rPr>
+          <w:noProof/>
+          <w:lang w:eastAsia="pl-PL"/>
+        </w:rPr>
+        <w:drawing>
+          <wp:inline distT="0" distB="0" distL="0" distR="0">
+            <wp:extent cx="5759450" cy="2582681"/>
+            <wp:effectExtent l="19050" t="0" r="0" b="0"/>
+            <wp:docPr id="5" name="Obraz 1"/>
+            <wp:cNvGraphicFramePr>
+              <a:graphicFrameLocks xmlns:a="http://schemas.openxmlformats.org/drawingml/2006/main" noChangeAspect="1"/>
+            </wp:cNvGraphicFramePr>
+            <a:graphic xmlns:a="http://schemas.openxmlformats.org/drawingml/2006/main">
+              <a:graphicData uri="http://schemas.openxmlformats.org/drawingml/2006/picture">
+                <pic:pic xmlns:pic="http://schemas.openxmlformats.org/drawingml/2006/picture">
+                  <pic:nvPicPr>
+                    <pic:cNvPr id="0" name="Picture 1"/>
+                    <pic:cNvPicPr>
+                      <a:picLocks noChangeAspect="1" noChangeArrowheads="1"/>
+                    </pic:cNvPicPr>
+                  </pic:nvPicPr>
+                  <pic:blipFill>
+                    <a:blip r:embed="rId8"/>
+                    <a:srcRect/>
+                    <a:stretch>
+                      <a:fillRect/>
+                    </a:stretch>
+                  </pic:blipFill>
+                  <pic:spPr bwMode="auto">
+                    <a:xfrm>
+                      <a:off x="0" y="0"/>
+                      <a:ext cx="5759450" cy="2582681"/>
+                    </a:xfrm>
+                    <a:prstGeom prst="rect">
+                      <a:avLst/>
+                    </a:prstGeom>
+                    <a:noFill/>
+                    <a:ln w="9525">
+                      <a:noFill/>
+                      <a:miter lim="800000"/>
+                      <a:headEnd/>
+                      <a:tailEnd/>
+                    </a:ln>
+                  </pic:spPr>
+                </pic:pic>
+              </a:graphicData>
+            </a:graphic>
+          </wp:inline>
+        </w:drawing>
+      </w:r>
+    </w:p>
+    <w:p>
+      <w:pPr>
         <w:pStyle w:val="Nagwek1"/>
         <w:numPr>
           <w:ilvl w:val="0"/>
@@ -2658,6 +2716,7 @@
         <w:rPr>
           <w:lang w:eastAsia="pl-PL"/>
         </w:rPr>
+        <w:lastRenderedPageBreak/>
         <w:t>Instalacja</w:t>
       </w:r>
     </w:p>
@@ -2676,7 +2735,7 @@
         </w:rPr>
         <w:t xml:space="preserve">Ze strony </w:t>
       </w:r>
-      <w:hyperlink r:id="rId8" w:history="1">
+      <w:hyperlink r:id="rId9" w:history="1">
         <w:r>
           <w:rPr>
             <w:rStyle w:val="Hipercze"/>
@@ -2762,14 +2821,7 @@
           <w:lang w:eastAsia="pl-PL"/>
         </w:rPr>
         <w:tab/>
-        <w:t xml:space="preserve">Następnie należy go zainstalować postępując zgodnie z instrukcjami na ekranie. Nie musimy instalować wszystkich komponentów. Do prawidłowego </w:t>
-      </w:r>
-      <w:r>
-        <w:rPr>
-          <w:lang w:eastAsia="pl-PL"/>
-        </w:rPr>
-        <w:lastRenderedPageBreak/>
-        <w:t>funkcjonowania programu zarządzanego pracą skarbnika wymagana jest jedynie instalacja Apache, PHP, MySQL oraz phpMyAdmin.</w:t>
+        <w:t>Następnie należy go zainstalować postępując zgodnie z instrukcjami na ekranie. Nie musimy instalować wszystkich komponentów. Do prawidłowego funkcjonowania programu zarządzanego pracą skarbnika wymagana jest jedynie instalacja Apache, PHP, MySQL oraz phpMyAdmin.</w:t>
       </w:r>
     </w:p>
     <w:p>
@@ -2834,7 +2886,7 @@
         </w:rPr>
         <w:t xml:space="preserve">ce wejść pod adres </w:t>
       </w:r>
-      <w:hyperlink r:id="rId9" w:history="1">
+      <w:hyperlink r:id="rId10" w:history="1">
         <w:r>
           <w:rPr>
             <w:rStyle w:val="Hipercze"/>
@@ -2928,7 +2980,7 @@
         </w:rPr>
         <w:t xml:space="preserve">Aby utworzyć bazę danych, kiedy serwer jest już uruchomiony należy wejść na stronę </w:t>
       </w:r>
-      <w:hyperlink r:id="rId10" w:history="1">
+      <w:hyperlink r:id="rId11" w:history="1">
         <w:r>
           <w:rPr>
             <w:rStyle w:val="Hipercze"/>
@@ -2964,6 +3016,7 @@
           <w:noProof/>
           <w:lang w:eastAsia="pl-PL"/>
         </w:rPr>
+        <w:lastRenderedPageBreak/>
         <w:drawing>
           <wp:inline distT="0" distB="0" distL="0" distR="0">
             <wp:extent cx="4112260" cy="2610096"/>
@@ -2982,7 +3035,7 @@
                     </pic:cNvPicPr>
                   </pic:nvPicPr>
                   <pic:blipFill>
-                    <a:blip r:embed="rId11"/>
+                    <a:blip r:embed="rId12"/>
                     <a:srcRect/>
                     <a:stretch>
                       <a:fillRect/>
@@ -3043,14 +3096,7 @@
             <w:rFonts w:ascii="Cambria Math" w:hAnsi="Cambria Math"/>
             <w:lang w:eastAsia="pl-PL"/>
           </w:rPr>
-          <m:t xml:space="preserve">  s</m:t>
-        </m:r>
-        <m:r>
-          <w:rPr>
-            <w:rFonts w:ascii="Cambria Math" w:hAnsi="Cambria Math"/>
-            <w:lang w:eastAsia="pl-PL"/>
-          </w:rPr>
-          <m:t>chool_schema</m:t>
+          <m:t xml:space="preserve">  school_schema</m:t>
         </m:r>
       </m:oMath>
       <w:r>
@@ -3091,7 +3137,6 @@
           <w:noProof/>
           <w:lang w:eastAsia="pl-PL"/>
         </w:rPr>
-        <w:lastRenderedPageBreak/>
         <w:drawing>
           <wp:inline distT="0" distB="0" distL="0" distR="0">
             <wp:extent cx="4255135" cy="2662981"/>
@@ -3110,7 +3155,7 @@
                     </pic:cNvPicPr>
                   </pic:nvPicPr>
                   <pic:blipFill>
-                    <a:blip r:embed="rId12"/>
+                    <a:blip r:embed="rId13"/>
                     <a:srcRect/>
                     <a:stretch>
                       <a:fillRect/>
@@ -3216,6 +3261,7 @@
           <w:noProof/>
           <w:lang w:eastAsia="pl-PL"/>
         </w:rPr>
+        <w:lastRenderedPageBreak/>
         <w:drawing>
           <wp:inline distT="0" distB="0" distL="0" distR="0">
             <wp:extent cx="4133850" cy="2593922"/>
@@ -3234,7 +3280,7 @@
                     </pic:cNvPicPr>
                   </pic:nvPicPr>
                   <pic:blipFill>
-                    <a:blip r:embed="rId13"/>
+                    <a:blip r:embed="rId14"/>
                     <a:srcRect/>
                     <a:stretch>
                       <a:fillRect/>
@@ -3296,7 +3342,7 @@
                     </pic:cNvPicPr>
                   </pic:nvPicPr>
                   <pic:blipFill>
-                    <a:blip r:embed="rId14"/>
+                    <a:blip r:embed="rId15"/>
                     <a:srcRect/>
                     <a:stretch>
                       <a:fillRect/>
@@ -3372,14 +3418,7 @@
         <w:rPr>
           <w:lang w:eastAsia="pl-PL"/>
         </w:rPr>
-        <w:t xml:space="preserve">Aby aplikacja mogła wysyłać maile z hasłem pierwszego logowania dla skarbników i rodziców a także maili z informacjami o dodaniu nowego wydarzenia </w:t>
-      </w:r>
-      <w:r>
-        <w:rPr>
-          <w:lang w:eastAsia="pl-PL"/>
-        </w:rPr>
-        <w:lastRenderedPageBreak/>
-        <w:t>do wszystkich rodziców, których dzieci dotyczy to wydarzenie, konieczna jest dodatkowa konfiguracja serwera.</w:t>
+        <w:t>Aby aplikacja mogła wysyłać maile z hasłem pierwszego logowania dla skarbników i rodziców a także maili z informacjami o dodaniu nowego wydarzenia do wszystkich rodziców, których dzieci dotyczy to wydarzenie, konieczna jest dodatkowa konfiguracja serwera.</w:t>
       </w:r>
     </w:p>
     <w:p>
@@ -3572,15 +3611,6 @@
           <m:jc m:val="left"/>
         </m:oMathParaPr>
         <m:oMath>
-          <m:r>
-            <w:rPr>
-              <w:rFonts w:ascii="Cambria Math" w:eastAsia="Times New Roman" w:hAnsi="Cambria Math" w:cstheme="minorHAnsi"/>
-              <w:sz w:val="20"/>
-              <w:szCs w:val="20"/>
-              <w:lang w:eastAsia="pl-PL"/>
-            </w:rPr>
-            <w:tab/>
-          </m:r>
           <m:r>
             <w:rPr>
               <w:rFonts w:ascii="Cambria Math" w:eastAsia="Times New Roman" w:hAnsi="Cambria Math" w:cstheme="minorHAnsi"/>
@@ -3679,16 +3709,7 @@
               <w:szCs w:val="20"/>
               <w:lang w:eastAsia="pl-PL"/>
             </w:rPr>
-            <m:t>=systemskarbnikklasowy</m:t>
-          </m:r>
-          <m:r>
-            <w:rPr>
-              <w:rFonts w:ascii="Cambria Math" w:eastAsia="Times New Roman" w:hAnsi="Cambria Math" w:cstheme="minorHAnsi"/>
-              <w:sz w:val="20"/>
-              <w:szCs w:val="20"/>
-              <w:lang w:eastAsia="pl-PL"/>
-            </w:rPr>
-            <m:t>@gmail.com</m:t>
+            <m:t>=systemskarbnikklasowy@gmail.com</m:t>
           </m:r>
         </m:oMath>
       </m:oMathPara>
@@ -3730,15 +3751,6 @@
             <w:szCs w:val="20"/>
             <w:lang w:eastAsia="pl-PL"/>
           </w:rPr>
-          <w:tab/>
-        </m:r>
-        <m:r>
-          <w:rPr>
-            <w:rFonts w:ascii="Cambria Math" w:eastAsia="Times New Roman" w:hAnsi="Cambria Math" w:cstheme="minorHAnsi"/>
-            <w:sz w:val="20"/>
-            <w:szCs w:val="20"/>
-            <w:lang w:eastAsia="pl-PL"/>
-          </w:rPr>
           <m:t>sendmail_path = "\"C:\xampp\sendmail\sendmail.exe\" -t"</m:t>
         </m:r>
       </m:oMath>
@@ -3907,7 +3919,7 @@
         </w:rPr>
         <w:t xml:space="preserve">Mail </w:t>
       </w:r>
-      <w:hyperlink r:id="rId15" w:history="1">
+      <w:hyperlink r:id="rId16" w:history="1">
         <w:r>
           <w:rPr>
             <w:rStyle w:val="Hipercze"/>
@@ -4009,6 +4021,7 @@
               <w:rStyle w:val="pun"/>
               <w:rFonts w:ascii="Cambria Math" w:hAnsi="Cambria Math" w:cstheme="minorHAnsi"/>
             </w:rPr>
+            <w:lastRenderedPageBreak/>
             <m:t>[</m:t>
           </m:r>
           <m:r>
@@ -4514,7 +4527,7 @@
         <w:rPr>
           <w:oMath/>
           <w:rStyle w:val="HTML-kod"/>
-          <w:rFonts w:ascii="Cambria Math" w:hAnsi="Cambria Math" w:cstheme="minorHAnsi"/>
+          <w:rFonts w:ascii="Cambria Math" w:eastAsiaTheme="minorHAnsi" w:hAnsi="Cambria Math" w:cstheme="minorHAnsi"/>
           <w:lang w:eastAsia="pl-PL"/>
         </w:rPr>
       </w:pPr>
@@ -4639,7 +4652,7 @@
       </w:pPr>
     </w:p>
     <w:sectPr>
-      <w:footerReference w:type="default" r:id="rId16"/>
+      <w:footerReference w:type="default" r:id="rId17"/>
       <w:pgSz w:w="11906" w:h="16838" w:code="9"/>
       <w:pgMar w:top="1418" w:right="1418" w:bottom="1418" w:left="1418" w:header="709" w:footer="709" w:gutter="0"/>
       <w:cols w:space="708"/>
@@ -4696,7 +4709,7 @@
             <w:rPr>
               <w:noProof/>
             </w:rPr>
-            <w:t>7</w:t>
+            <w:t>4</w:t>
           </w:r>
         </w:fldSimple>
       </w:p>

</xml_diff>

<commit_message>
add: some issue addedin engineer thesis.doc
</commit_message>
<xml_diff>
--- a/Documents/Praca inżynierska.docx
+++ b/Documents/Praca inżynierska.docx
@@ -2065,15 +2065,66 @@
     </w:p>
     <w:p>
       <w:pPr>
-        <w:spacing w:after="240" w:line="240" w:lineRule="auto"/>
-        <w:jc w:val="both"/>
-        <w:rPr>
-          <w:rFonts w:ascii="Times New Roman" w:eastAsia="Times New Roman" w:hAnsi="Times New Roman" w:cs="Times New Roman"/>
-          <w:sz w:val="24"/>
-          <w:szCs w:val="24"/>
-          <w:lang w:eastAsia="pl-PL"/>
-        </w:rPr>
-      </w:pPr>
+        <w:ind w:firstLine="426"/>
+        <w:jc w:val="both"/>
+        <w:rPr>
+          <w:lang w:eastAsia="pl-PL"/>
+        </w:rPr>
+      </w:pPr>
+      <w:r>
+        <w:rPr>
+          <w:lang w:eastAsia="pl-PL"/>
+        </w:rPr>
+        <w:t xml:space="preserve">Niniejsza praca </w:t>
+      </w:r>
+      <w:r>
+        <w:rPr>
+          <w:lang w:eastAsia="pl-PL"/>
+        </w:rPr>
+        <w:t xml:space="preserve">związana </w:t>
+      </w:r>
+      <w:r>
+        <w:t>jest z wprowadzeniem komputeryzacji w szkołach. Działalność szkół ma na celu zwiększanie wiedzy wśród</w:t>
+      </w:r>
+      <w:r>
+        <w:rPr>
+          <w:lang w:eastAsia="pl-PL"/>
+        </w:rPr>
+        <w:t xml:space="preserve"> młodzieży. Powiązane to jest z wystawianiem ocen ale również  ewidencjonowaniem</w:t>
+      </w:r>
+      <w:r>
+        <w:rPr>
+          <w:lang w:eastAsia="pl-PL"/>
+        </w:rPr>
+        <w:t xml:space="preserve"> </w:t>
+      </w:r>
+      <w:r>
+        <w:rPr>
+          <w:lang w:eastAsia="pl-PL"/>
+        </w:rPr>
+        <w:t>ewentualnych środków pieniężnyc</w:t>
+      </w:r>
+      <w:r>
+        <w:rPr>
+          <w:lang w:eastAsia="pl-PL"/>
+        </w:rPr>
+        <w:t>h jakie przyjmowane są od uczniów. Dotychczas działania te dokumentowane były w formie papierowej. Stworzony przez nas system ma na calu ujęcie tej sfery życia szkoły w ramy dokumentacji komputerowej.</w:t>
+      </w:r>
+    </w:p>
+    <w:p>
+      <w:pPr>
+        <w:ind w:firstLine="426"/>
+        <w:jc w:val="both"/>
+        <w:rPr>
+          <w:lang w:eastAsia="pl-PL"/>
+        </w:rPr>
+      </w:pPr>
+      <w:r>
+        <w:rPr>
+          <w:lang w:eastAsia="pl-PL"/>
+        </w:rPr>
+        <w:t xml:space="preserve">System skarbnika klasowego, którego dotyczy niniejsza praca inżynierska powstał głównie na użytek szkół podstawowych, ponieważ w większości to właśnie w tych szkołach, w odróżnieniu od szkół średnich, wymagany jest zwiększony udział rodziców w nadzorze nad przepływem środków finansowych. </w:t>
+      </w:r>
     </w:p>
     <w:p>
       <w:pPr>
@@ -2227,7 +2278,31 @@
         <w:rPr>
           <w:lang w:eastAsia="pl-PL"/>
         </w:rPr>
-        <w:t>Oprócz aplikacji musiał zostać skonfigurowany serwer, na którym działała strona pod kątem między innymi tego, żeby z poziomu aplikacji mogły zostać wysyłane maile np. z hasłem pierwszego logowania.</w:t>
+        <w:t>Oprócz aplikacji musiał zostać skonfigur</w:t>
+      </w:r>
+      <w:r>
+        <w:rPr>
+          <w:lang w:eastAsia="pl-PL"/>
+        </w:rPr>
+        <w:t>owany serwer, na którym działa</w:t>
+      </w:r>
+      <w:r>
+        <w:rPr>
+          <w:lang w:eastAsia="pl-PL"/>
+        </w:rPr>
+        <w:t xml:space="preserve"> strona pod kątem między innymi tego, żeby z poziomu aplikacji mogły zostać wysyłane maile np. z hasłem pierwszego logowania</w:t>
+      </w:r>
+      <w:r>
+        <w:rPr>
+          <w:lang w:eastAsia="pl-PL"/>
+        </w:rPr>
+        <w:t xml:space="preserve"> lub z innymi informacjami dotyczącymi klasy dziecka</w:t>
+      </w:r>
+      <w:r>
+        <w:rPr>
+          <w:lang w:eastAsia="pl-PL"/>
+        </w:rPr>
+        <w:t>.</w:t>
       </w:r>
     </w:p>
     <w:p>
@@ -2274,9 +2349,44 @@
         <w:rPr>
           <w:lang w:eastAsia="pl-PL"/>
         </w:rPr>
+        <w:lastRenderedPageBreak/>
         <w:t>Opis zadań skarbnika klasowego</w:t>
       </w:r>
       <w:bookmarkEnd w:id="3"/>
+    </w:p>
+    <w:p>
+      <w:pPr>
+        <w:ind w:firstLine="426"/>
+        <w:jc w:val="both"/>
+        <w:rPr>
+          <w:lang w:eastAsia="pl-PL"/>
+        </w:rPr>
+      </w:pPr>
+      <w:r>
+        <w:rPr>
+          <w:lang w:eastAsia="pl-PL"/>
+        </w:rPr>
+        <w:t>W szkołach</w:t>
+      </w:r>
+      <w:r>
+        <w:rPr>
+          <w:lang w:eastAsia="pl-PL"/>
+        </w:rPr>
+        <w:t xml:space="preserve"> podstawowych zadaniem </w:t>
+      </w:r>
+      <w:r>
+        <w:rPr>
+          <w:lang w:eastAsia="pl-PL"/>
+        </w:rPr>
+        <w:t xml:space="preserve">skarbnika klasowego jest zarządzanie pieniędzmi klasowymi. </w:t>
+      </w:r>
+      <w:r>
+        <w:rPr>
+          <w:highlight w:val="yellow"/>
+          <w:lang w:eastAsia="pl-PL"/>
+        </w:rPr>
+        <w:t>XXXXXXXXXXXXXXXXXXXXXXXXXXXXXXXX</w:t>
+      </w:r>
     </w:p>
     <w:p>
       <w:pPr>
@@ -2301,7 +2411,7 @@
     </w:p>
     <w:p>
       <w:pPr>
-        <w:ind w:left="360" w:firstLine="348"/>
+        <w:ind w:firstLine="348"/>
         <w:jc w:val="both"/>
         <w:rPr>
           <w:lang w:eastAsia="pl-PL"/>
@@ -2343,7 +2453,6 @@
         <w:rPr>
           <w:lang w:eastAsia="pl-PL"/>
         </w:rPr>
-        <w:lastRenderedPageBreak/>
         <w:t>Opis wykorzystanych technologii</w:t>
       </w:r>
       <w:bookmarkEnd w:id="5"/>
@@ -2455,6 +2564,60 @@
     </w:p>
     <w:p>
       <w:pPr>
+        <w:ind w:firstLine="426"/>
+        <w:rPr>
+          <w:lang w:eastAsia="pl-PL"/>
+        </w:rPr>
+      </w:pPr>
+      <w:r>
+        <w:rPr>
+          <w:lang w:eastAsia="pl-PL"/>
+        </w:rPr>
+        <w:t xml:space="preserve">Aplikacja ta powstała w systemie per-szkoła. </w:t>
+      </w:r>
+      <w:r>
+        <w:rPr>
+          <w:lang w:eastAsia="pl-PL"/>
+        </w:rPr>
+        <w:t xml:space="preserve">Oznacza to, że głównym użytkownikiem systemu będzie szkoła, która udostępni system poszczególnym skarbnikom klasowym i rodzicom wszystkich dzieci zapisanych do szkoły. </w:t>
+      </w:r>
+    </w:p>
+    <w:p>
+      <w:pPr>
+        <w:ind w:firstLine="426"/>
+        <w:rPr>
+          <w:lang w:eastAsia="pl-PL"/>
+        </w:rPr>
+      </w:pPr>
+      <w:r>
+        <w:rPr>
+          <w:lang w:eastAsia="pl-PL"/>
+        </w:rPr>
+        <w:t xml:space="preserve">Założeniem aplikacji była minimalizacja roli administratora, więc jego jedynym zadaniem jest utworzenie kont poszczególnych klas i skarbników klasowych przypisanych do nich. Dalsze zadania należą już do skarbników. Jeżeli </w:t>
+      </w:r>
+      <w:r>
+        <w:rPr>
+          <w:lang w:eastAsia="pl-PL"/>
+        </w:rPr>
+        <w:t>w danej szkole skarbnik pełni jednocześnie rolę administratora to posiada on dwa konta, zarówno skarbnika jak i admina.</w:t>
+      </w:r>
+    </w:p>
+    <w:p>
+      <w:pPr>
+        <w:ind w:firstLine="426"/>
+        <w:rPr>
+          <w:lang w:eastAsia="pl-PL"/>
+        </w:rPr>
+      </w:pPr>
+      <w:r>
+        <w:rPr>
+          <w:lang w:eastAsia="pl-PL"/>
+        </w:rPr>
+        <w:t>W momencie logowania system wykrywa czy osoba logująca się jest administratorem, skarbnikiem czy rodzicem i przenosi ją do odpowiedniego panelu. W przypadku skarbnika, który ma zarejestrowane dzieci w systemie przenoszony jest on do panelu skarbnika, skąd za pomocą opcji w menu może przejść do panelu swoich dzieci.</w:t>
+      </w:r>
+    </w:p>
+    <w:p>
+      <w:pPr>
         <w:pStyle w:val="Nagwek1"/>
         <w:numPr>
           <w:ilvl w:val="0"/>
@@ -2470,6 +2633,7 @@
         <w:rPr>
           <w:lang w:eastAsia="pl-PL"/>
         </w:rPr>
+        <w:lastRenderedPageBreak/>
         <w:t>Projekt bazy danych</w:t>
       </w:r>
       <w:bookmarkEnd w:id="7"/>
@@ -2477,59 +2641,39 @@
     <w:p>
       <w:pPr>
         <w:rPr>
-          <w:lang w:eastAsia="pl-PL"/>
-        </w:rPr>
-      </w:pPr>
-      <w:r>
-        <w:rPr>
           <w:noProof/>
           <w:lang w:eastAsia="pl-PL"/>
         </w:rPr>
-        <w:drawing>
-          <wp:inline distT="0" distB="0" distL="0" distR="0">
-            <wp:extent cx="5759450" cy="2582681"/>
-            <wp:effectExtent l="19050" t="0" r="0" b="0"/>
-            <wp:docPr id="5" name="Obraz 1"/>
-            <wp:cNvGraphicFramePr>
-              <a:graphicFrameLocks xmlns:a="http://schemas.openxmlformats.org/drawingml/2006/main" noChangeAspect="1"/>
-            </wp:cNvGraphicFramePr>
-            <a:graphic xmlns:a="http://schemas.openxmlformats.org/drawingml/2006/main">
-              <a:graphicData uri="http://schemas.openxmlformats.org/drawingml/2006/picture">
-                <pic:pic xmlns:pic="http://schemas.openxmlformats.org/drawingml/2006/picture">
-                  <pic:nvPicPr>
-                    <pic:cNvPr id="0" name="Picture 1"/>
-                    <pic:cNvPicPr>
-                      <a:picLocks noChangeAspect="1" noChangeArrowheads="1"/>
-                    </pic:cNvPicPr>
-                  </pic:nvPicPr>
-                  <pic:blipFill>
-                    <a:blip r:embed="rId8"/>
-                    <a:srcRect/>
-                    <a:stretch>
-                      <a:fillRect/>
-                    </a:stretch>
-                  </pic:blipFill>
-                  <pic:spPr bwMode="auto">
-                    <a:xfrm>
-                      <a:off x="0" y="0"/>
-                      <a:ext cx="5759450" cy="2582681"/>
-                    </a:xfrm>
-                    <a:prstGeom prst="rect">
-                      <a:avLst/>
-                    </a:prstGeom>
-                    <a:noFill/>
-                    <a:ln w="9525">
-                      <a:noFill/>
-                      <a:miter lim="800000"/>
-                      <a:headEnd/>
-                      <a:tailEnd/>
-                    </a:ln>
-                  </pic:spPr>
-                </pic:pic>
-              </a:graphicData>
-            </a:graphic>
-          </wp:inline>
-        </w:drawing>
+      </w:pPr>
+      <w:r>
+        <w:rPr>
+          <w:noProof/>
+          <w:lang w:eastAsia="pl-PL"/>
+        </w:rPr>
+        <w:pict>
+          <v:shapetype id="_x0000_t75" coordsize="21600,21600" o:spt="75" o:preferrelative="t" path="m@4@5l@4@11@9@11@9@5xe" filled="f" stroked="f">
+            <v:stroke joinstyle="miter"/>
+            <v:formulas>
+              <v:f eqn="if lineDrawn pixelLineWidth 0"/>
+              <v:f eqn="sum @0 1 0"/>
+              <v:f eqn="sum 0 0 @1"/>
+              <v:f eqn="prod @2 1 2"/>
+              <v:f eqn="prod @3 21600 pixelWidth"/>
+              <v:f eqn="prod @3 21600 pixelHeight"/>
+              <v:f eqn="sum @0 0 1"/>
+              <v:f eqn="prod @6 1 2"/>
+              <v:f eqn="prod @7 21600 pixelWidth"/>
+              <v:f eqn="sum @8 21600 0"/>
+              <v:f eqn="prod @7 21600 pixelHeight"/>
+              <v:f eqn="sum @10 21600 0"/>
+            </v:formulas>
+            <v:path o:extrusionok="f" gradientshapeok="t" o:connecttype="rect"/>
+            <o:lock v:ext="edit" aspectratio="t"/>
+          </v:shapetype>
+          <v:shape id="_x0000_i1025" type="#_x0000_t75" style="width:453.05pt;height:210.55pt">
+            <v:imagedata r:id="rId8" o:title="schemat_bazy_danych"/>
+          </v:shape>
+        </w:pict>
       </w:r>
     </w:p>
     <w:p>
@@ -2716,7 +2860,6 @@
         <w:rPr>
           <w:lang w:eastAsia="pl-PL"/>
         </w:rPr>
-        <w:lastRenderedPageBreak/>
         <w:t>Instalacja</w:t>
       </w:r>
     </w:p>
@@ -2814,6 +2957,7 @@
         <w:rPr>
           <w:lang w:eastAsia="pl-PL"/>
         </w:rPr>
+        <w:lastRenderedPageBreak/>
         <w:t xml:space="preserve"> </w:t>
       </w:r>
       <w:r>
@@ -3016,7 +3160,6 @@
           <w:noProof/>
           <w:lang w:eastAsia="pl-PL"/>
         </w:rPr>
-        <w:lastRenderedPageBreak/>
         <w:drawing>
           <wp:inline distT="0" distB="0" distL="0" distR="0">
             <wp:extent cx="4112260" cy="2610096"/>
@@ -3137,6 +3280,7 @@
           <w:noProof/>
           <w:lang w:eastAsia="pl-PL"/>
         </w:rPr>
+        <w:lastRenderedPageBreak/>
         <w:drawing>
           <wp:inline distT="0" distB="0" distL="0" distR="0">
             <wp:extent cx="4255135" cy="2662981"/>
@@ -3261,7 +3405,6 @@
           <w:noProof/>
           <w:lang w:eastAsia="pl-PL"/>
         </w:rPr>
-        <w:lastRenderedPageBreak/>
         <w:drawing>
           <wp:inline distT="0" distB="0" distL="0" distR="0">
             <wp:extent cx="4133850" cy="2593922"/>
@@ -3418,7 +3561,14 @@
         <w:rPr>
           <w:lang w:eastAsia="pl-PL"/>
         </w:rPr>
-        <w:t>Aby aplikacja mogła wysyłać maile z hasłem pierwszego logowania dla skarbników i rodziców a także maili z informacjami o dodaniu nowego wydarzenia do wszystkich rodziców, których dzieci dotyczy to wydarzenie, konieczna jest dodatkowa konfiguracja serwera.</w:t>
+        <w:t xml:space="preserve">Aby aplikacja mogła wysyłać maile z hasłem pierwszego logowania dla skarbników i rodziców a także maili z informacjami o dodaniu nowego wydarzenia </w:t>
+      </w:r>
+      <w:r>
+        <w:rPr>
+          <w:lang w:eastAsia="pl-PL"/>
+        </w:rPr>
+        <w:lastRenderedPageBreak/>
+        <w:t>do wszystkich rodziców, których dzieci dotyczy to wydarzenie, konieczna jest dodatkowa konfiguracja serwera.</w:t>
       </w:r>
     </w:p>
     <w:p>
@@ -4021,7 +4171,6 @@
               <w:rStyle w:val="pun"/>
               <w:rFonts w:ascii="Cambria Math" w:hAnsi="Cambria Math" w:cstheme="minorHAnsi"/>
             </w:rPr>
-            <w:lastRenderedPageBreak/>
             <m:t>[</m:t>
           </m:r>
           <m:r>
@@ -4474,14 +4623,13 @@
         <w:pStyle w:val="HTML-wstpniesformatowany"/>
         <w:ind w:left="1560" w:hanging="1560"/>
         <w:rPr>
-          <w:oMath/>
-          <w:rFonts w:ascii="Cambria Math" w:hAnsiTheme="minorHAnsi" w:cstheme="minorHAnsi"/>
-        </w:rPr>
-      </w:pPr>
-      <w:r>
-        <w:rPr>
           <w:rFonts w:asciiTheme="minorHAnsi" w:eastAsiaTheme="minorEastAsia" w:hAnsiTheme="minorHAnsi" w:cstheme="minorHAnsi"/>
         </w:rPr>
+      </w:pPr>
+      <w:r>
+        <w:rPr>
+          <w:rFonts w:asciiTheme="minorHAnsi" w:eastAsiaTheme="minorEastAsia" w:hAnsiTheme="minorHAnsi" w:cstheme="minorHAnsi"/>
+        </w:rPr>
         <w:tab/>
       </w:r>
       <w:r>
@@ -4505,62 +4653,72 @@
     </w:p>
     <w:p>
       <w:pPr>
-        <w:tabs>
-          <w:tab w:val="left" w:pos="916"/>
-          <w:tab w:val="left" w:pos="1832"/>
-          <w:tab w:val="left" w:pos="2748"/>
-          <w:tab w:val="left" w:pos="3664"/>
-          <w:tab w:val="left" w:pos="4580"/>
-          <w:tab w:val="left" w:pos="5496"/>
-          <w:tab w:val="left" w:pos="6412"/>
-          <w:tab w:val="left" w:pos="7328"/>
-          <w:tab w:val="left" w:pos="8244"/>
-          <w:tab w:val="left" w:pos="9160"/>
-          <w:tab w:val="left" w:pos="10076"/>
-          <w:tab w:val="left" w:pos="10992"/>
-          <w:tab w:val="left" w:pos="11908"/>
-          <w:tab w:val="left" w:pos="12824"/>
-          <w:tab w:val="left" w:pos="13740"/>
-          <w:tab w:val="left" w:pos="14656"/>
-        </w:tabs>
-        <w:spacing w:after="0" w:line="240" w:lineRule="auto"/>
-        <w:rPr>
-          <w:oMath/>
-          <w:rStyle w:val="HTML-kod"/>
-          <w:rFonts w:ascii="Cambria Math" w:eastAsiaTheme="minorHAnsi" w:hAnsi="Cambria Math" w:cstheme="minorHAnsi"/>
-          <w:lang w:eastAsia="pl-PL"/>
-        </w:rPr>
-      </w:pPr>
-    </w:p>
-    <w:p>
-      <w:pPr>
-        <w:pStyle w:val="Akapitzlist"/>
-        <w:ind w:left="1560" w:firstLine="706"/>
-        <w:jc w:val="both"/>
-        <w:rPr>
-          <w:lang w:eastAsia="pl-PL"/>
-        </w:rPr>
-      </w:pPr>
-    </w:p>
-    <w:p>
-      <w:pPr>
-        <w:pStyle w:val="Akapitzlist"/>
+        <w:pStyle w:val="HTML-wstpniesformatowany"/>
+        <w:ind w:left="1560" w:hanging="1560"/>
+        <w:rPr>
+          <w:rFonts w:asciiTheme="minorHAnsi" w:eastAsiaTheme="minorEastAsia" w:hAnsiTheme="minorHAnsi" w:cstheme="minorHAnsi"/>
+        </w:rPr>
+      </w:pPr>
+    </w:p>
+    <w:p>
+      <w:pPr>
+        <w:pStyle w:val="HTML-wstpniesformatowany"/>
         <w:numPr>
           <w:ilvl w:val="0"/>
           <w:numId w:val="11"/>
         </w:numPr>
-        <w:jc w:val="both"/>
-        <w:rPr>
-          <w:highlight w:val="red"/>
-          <w:lang w:eastAsia="pl-PL"/>
-        </w:rPr>
-      </w:pPr>
-      <w:r>
-        <w:rPr>
-          <w:highlight w:val="red"/>
-          <w:lang w:eastAsia="pl-PL"/>
-        </w:rPr>
-        <w:t>EWENTUALNY CIĄG DALSZY</w:t>
+        <w:rPr>
+          <w:oMath/>
+          <w:rFonts w:ascii="Cambria Math" w:hAnsiTheme="minorHAnsi" w:cstheme="minorHAnsi"/>
+        </w:rPr>
+      </w:pPr>
+      <w:r>
+        <w:rPr>
+          <w:rFonts w:asciiTheme="minorHAnsi" w:eastAsiaTheme="minorEastAsia" w:hAnsiTheme="minorHAnsi" w:cstheme="minorHAnsi"/>
+        </w:rPr>
+        <w:t>Uruchamianie programu</w:t>
+      </w:r>
+    </w:p>
+    <w:p>
+      <w:pPr>
+        <w:pStyle w:val="HTML-wstpniesformatowany"/>
+        <w:tabs>
+          <w:tab w:val="clear" w:pos="916"/>
+        </w:tabs>
+        <w:ind w:left="1560" w:firstLine="350"/>
+        <w:rPr>
+          <w:oMath/>
+          <w:rFonts w:ascii="Cambria Math" w:hAnsiTheme="minorHAnsi" w:cstheme="minorHAnsi"/>
+        </w:rPr>
+      </w:pPr>
+      <w:r>
+        <w:rPr>
+          <w:rFonts w:asciiTheme="minorHAnsi" w:eastAsiaTheme="minorEastAsia" w:hAnsiTheme="minorHAnsi" w:cstheme="minorHAnsi"/>
+        </w:rPr>
+        <w:t xml:space="preserve">Aby administrator mógł korzystać z systemy skarbnik klasowy musi przekopiować pliki źródłowe PHP_scripts do folderu xampp/htdocs/system. Po skopiowaniu tych plików można już korzystać z programu za pomocą wejścia na stronę internetową: </w:t>
+      </w:r>
+      <w:hyperlink r:id="rId17" w:history="1">
+        <w:r>
+          <w:rPr>
+            <w:rStyle w:val="Hipercze"/>
+          </w:rPr>
+          <w:t>http://localhost/system</w:t>
+        </w:r>
+      </w:hyperlink>
+      <w:r>
+        <w:rPr>
+          <w:u w:val="single"/>
+        </w:rPr>
+        <w:t>.</w:t>
+      </w:r>
+      <w:r>
+        <w:t xml:space="preserve"> </w:t>
+      </w:r>
+      <w:r>
+        <w:rPr>
+          <w:rFonts w:asciiTheme="minorHAnsi" w:hAnsiTheme="minorHAnsi" w:cstheme="minorHAnsi"/>
+        </w:rPr>
+        <w:t>Zarówno loginem jak i hasłem pierwszego logowania administratora jest „admin”. Hasło po pierwszym zalogowaniu może, ale niemu si, zostać zmienione.</w:t>
       </w:r>
     </w:p>
     <w:p>
@@ -4642,17 +4800,8 @@
         <w:t>//wszystkie postawione cele zostały zrealizowane</w:t>
       </w:r>
     </w:p>
-    <w:p>
-      <w:pPr>
-        <w:pStyle w:val="Nagwek1"/>
-        <w:jc w:val="both"/>
-        <w:rPr>
-          <w:lang w:eastAsia="pl-PL"/>
-        </w:rPr>
-      </w:pPr>
-    </w:p>
     <w:sectPr>
-      <w:footerReference w:type="default" r:id="rId17"/>
+      <w:footerReference w:type="default" r:id="rId18"/>
       <w:pgSz w:w="11906" w:h="16838" w:code="9"/>
       <w:pgMar w:top="1418" w:right="1418" w:bottom="1418" w:left="1418" w:header="709" w:footer="709" w:gutter="0"/>
       <w:cols w:space="708"/>
@@ -4709,7 +4858,7 @@
             <w:rPr>
               <w:noProof/>
             </w:rPr>
-            <w:t>4</w:t>
+            <w:t>8</w:t>
           </w:r>
         </w:fldSimple>
       </w:p>

</xml_diff>